<commit_message>
More colour changes and favicon addition
</commit_message>
<xml_diff>
--- a/assets/Nicole-Trpevski-Resume.docx
+++ b/assets/Nicole-Trpevski-Resume.docx
@@ -1,6 +1,6 @@
 
 <file path=word/document.xml><?xml version="1.0" encoding="utf-8"?>
-<w:document xmlns:wpc="http://schemas.microsoft.com/office/word/2010/wordprocessingCanvas" xmlns:mo="http://schemas.microsoft.com/office/mac/office/2008/main" xmlns:mc="http://schemas.openxmlformats.org/markup-compatibility/2006" xmlns:mv="urn:schemas-microsoft-com:mac:vml" xmlns:o="urn:schemas-microsoft-com:office:office" xmlns:r="http://schemas.openxmlformats.org/officeDocument/2006/relationships" xmlns:m="http://schemas.openxmlformats.org/officeDocument/2006/math" xmlns:v="urn:schemas-microsoft-com:vml" xmlns:wp14="http://schemas.microsoft.com/office/word/2010/wordprocessingDrawing" xmlns:wp="http://schemas.openxmlformats.org/drawingml/2006/wordprocessingDrawing" xmlns:w10="urn:schemas-microsoft-com:office:word" xmlns:w="http://schemas.openxmlformats.org/wordprocessingml/2006/main" xmlns:w14="http://schemas.microsoft.com/office/word/2010/wordml" xmlns:wpg="http://schemas.microsoft.com/office/word/2010/wordprocessingGroup" xmlns:wpi="http://schemas.microsoft.com/office/word/2010/wordprocessingInk" xmlns:wne="http://schemas.microsoft.com/office/word/2006/wordml" xmlns:wps="http://schemas.microsoft.com/office/word/2010/wordprocessingShape" mc:Ignorable="w14 wp14">
+<w:document xmlns:wpc="http://schemas.microsoft.com/office/word/2010/wordprocessingCanvas" xmlns:cx="http://schemas.microsoft.com/office/drawing/2014/chartex" xmlns:cx1="http://schemas.microsoft.com/office/drawing/2015/9/8/chartex" xmlns:cx2="http://schemas.microsoft.com/office/drawing/2015/10/21/chartex" xmlns:cx3="http://schemas.microsoft.com/office/drawing/2016/5/9/chartex" xmlns:cx4="http://schemas.microsoft.com/office/drawing/2016/5/10/chartex" xmlns:cx5="http://schemas.microsoft.com/office/drawing/2016/5/11/chartex" xmlns:cx6="http://schemas.microsoft.com/office/drawing/2016/5/12/chartex" xmlns:cx7="http://schemas.microsoft.com/office/drawing/2016/5/13/chartex" xmlns:cx8="http://schemas.microsoft.com/office/drawing/2016/5/14/chartex" xmlns:mc="http://schemas.openxmlformats.org/markup-compatibility/2006" xmlns:aink="http://schemas.microsoft.com/office/drawing/2016/ink" xmlns:am3d="http://schemas.microsoft.com/office/drawing/2017/model3d" xmlns:o="urn:schemas-microsoft-com:office:office" xmlns:r="http://schemas.openxmlformats.org/officeDocument/2006/relationships" xmlns:m="http://schemas.openxmlformats.org/officeDocument/2006/math" xmlns:v="urn:schemas-microsoft-com:vml" xmlns:wp14="http://schemas.microsoft.com/office/word/2010/wordprocessingDrawing" xmlns:wp="http://schemas.openxmlformats.org/drawingml/2006/wordprocessingDrawing" xmlns:w10="urn:schemas-microsoft-com:office:word" xmlns:w="http://schemas.openxmlformats.org/wordprocessingml/2006/main" xmlns:w14="http://schemas.microsoft.com/office/word/2010/wordml" xmlns:w15="http://schemas.microsoft.com/office/word/2012/wordml" xmlns:w16cex="http://schemas.microsoft.com/office/word/2018/wordml/cex" xmlns:w16cid="http://schemas.microsoft.com/office/word/2016/wordml/cid" xmlns:w16="http://schemas.microsoft.com/office/word/2018/wordml" xmlns:w16sdtdh="http://schemas.microsoft.com/office/word/2020/wordml/sdtdatahash" xmlns:w16se="http://schemas.microsoft.com/office/word/2015/wordml/symex" xmlns:wpg="http://schemas.microsoft.com/office/word/2010/wordprocessingGroup" xmlns:wpi="http://schemas.microsoft.com/office/word/2010/wordprocessingInk" xmlns:wne="http://schemas.microsoft.com/office/word/2006/wordml" xmlns:wps="http://schemas.microsoft.com/office/word/2010/wordprocessingShape" mc:Ignorable="w14 w15 w16se w16cid w16 w16cex w16sdtdh wp14">
   <w:body>
     <w:p>
       <w:pPr>
@@ -37,7 +37,7 @@
           <w:rFonts w:ascii="Franklin Gothic Book" w:hAnsi="Franklin Gothic Book" w:cs="Franklin Gothic Book"/>
           <w:b/>
           <w:bCs/>
-          <w:color w:val="C0504D" w:themeColor="accent2"/>
+          <w:color w:val="00793F"/>
           <w:sz w:val="26"/>
           <w:szCs w:val="26"/>
           <w:lang w:val="en-AU" w:eastAsia="en-AU"/>
@@ -48,7 +48,7 @@
           <w:rFonts w:ascii="Franklin Gothic Book" w:hAnsi="Franklin Gothic Book" w:cs="Franklin Gothic Book"/>
           <w:b/>
           <w:bCs/>
-          <w:color w:val="C0504D" w:themeColor="accent2"/>
+          <w:color w:val="00793F"/>
           <w:sz w:val="26"/>
           <w:szCs w:val="26"/>
           <w:lang w:val="en-AU" w:eastAsia="en-AU"/>
@@ -60,7 +60,7 @@
           <w:rFonts w:ascii="Franklin Gothic Book" w:hAnsi="Franklin Gothic Book" w:cs="Franklin Gothic Book"/>
           <w:b/>
           <w:bCs/>
-          <w:color w:val="C0504D" w:themeColor="accent2"/>
+          <w:color w:val="00793F"/>
           <w:sz w:val="26"/>
           <w:szCs w:val="26"/>
           <w:lang w:val="en-AU" w:eastAsia="en-AU"/>
@@ -76,7 +76,6 @@
           <w:szCs w:val="22"/>
         </w:rPr>
       </w:pPr>
-      <w:proofErr w:type="gramStart"/>
       <w:r>
         <w:rPr>
           <w:rFonts w:ascii="Franklin Gothic Book" w:hAnsi="Franklin Gothic Book" w:cs="Arial"/>
@@ -115,16 +114,7 @@
           <w:sz w:val="22"/>
           <w:szCs w:val="22"/>
         </w:rPr>
-        <w:t>Seven West Media.</w:t>
-      </w:r>
-      <w:proofErr w:type="gramEnd"/>
-      <w:r>
-        <w:rPr>
-          <w:rFonts w:ascii="Franklin Gothic Book" w:hAnsi="Franklin Gothic Book" w:cs="Arial"/>
-          <w:sz w:val="22"/>
-          <w:szCs w:val="22"/>
-        </w:rPr>
-        <w:t xml:space="preserve"> Over two</w:t>
+        <w:t>Seven West Media. Over two</w:t>
       </w:r>
       <w:r>
         <w:rPr>
@@ -223,7 +213,7 @@
           <w:rFonts w:ascii="Franklin Gothic Book" w:hAnsi="Franklin Gothic Book" w:cs="Franklin Gothic Book"/>
           <w:b/>
           <w:bCs/>
-          <w:color w:val="C0504D" w:themeColor="accent2"/>
+          <w:color w:val="00793F"/>
           <w:sz w:val="26"/>
           <w:szCs w:val="26"/>
           <w:lang w:val="en-AU" w:eastAsia="en-AU"/>
@@ -234,7 +224,7 @@
           <w:rFonts w:ascii="Franklin Gothic Book" w:hAnsi="Franklin Gothic Book" w:cs="Franklin Gothic Book"/>
           <w:b/>
           <w:bCs/>
-          <w:color w:val="C0504D" w:themeColor="accent2"/>
+          <w:color w:val="00793F"/>
           <w:sz w:val="26"/>
           <w:szCs w:val="26"/>
           <w:lang w:val="en-AU" w:eastAsia="en-AU"/>
@@ -246,7 +236,7 @@
           <w:rFonts w:ascii="Franklin Gothic Book" w:hAnsi="Franklin Gothic Book" w:cs="Franklin Gothic Book"/>
           <w:b/>
           <w:bCs/>
-          <w:color w:val="C0504D" w:themeColor="accent2"/>
+          <w:color w:val="00793F"/>
           <w:sz w:val="26"/>
           <w:szCs w:val="26"/>
           <w:lang w:val="en-AU" w:eastAsia="en-AU"/>
@@ -932,7 +922,6 @@
         </w:rPr>
         <w:t xml:space="preserve"> </w:t>
       </w:r>
-      <w:proofErr w:type="spellStart"/>
       <w:r>
         <w:rPr>
           <w:rFonts w:ascii="Franklin Gothic Book" w:hAnsi="Franklin Gothic Book" w:cs="Calibri"/>
@@ -942,19 +931,7 @@
           <w:sz w:val="22"/>
           <w:szCs w:val="22"/>
         </w:rPr>
-        <w:t>Skills</w:t>
-      </w:r>
-      <w:proofErr w:type="spellEnd"/>
-      <w:r>
-        <w:rPr>
-          <w:rFonts w:ascii="Franklin Gothic Book" w:hAnsi="Franklin Gothic Book" w:cs="Calibri"/>
-          <w:bCs/>
-          <w:iCs/>
-          <w:color w:val="000000"/>
-          <w:sz w:val="22"/>
-          <w:szCs w:val="22"/>
-        </w:rPr>
-        <w:t xml:space="preserve"> i</w:t>
+        <w:t>Skills i</w:t>
       </w:r>
       <w:r>
         <w:rPr>
@@ -1137,7 +1114,7 @@
           <w:rFonts w:ascii="Franklin Gothic Book" w:hAnsi="Franklin Gothic Book" w:cs="Franklin Gothic Book"/>
           <w:b/>
           <w:bCs/>
-          <w:color w:val="C0504D" w:themeColor="accent2"/>
+          <w:color w:val="00793F"/>
           <w:sz w:val="26"/>
           <w:szCs w:val="26"/>
           <w:lang w:val="en-AU" w:eastAsia="en-AU"/>
@@ -1148,7 +1125,7 @@
           <w:rFonts w:ascii="Franklin Gothic Book" w:hAnsi="Franklin Gothic Book" w:cs="Franklin Gothic Book"/>
           <w:b/>
           <w:bCs/>
-          <w:color w:val="C0504D" w:themeColor="accent2"/>
+          <w:color w:val="00793F"/>
           <w:sz w:val="26"/>
           <w:szCs w:val="26"/>
           <w:lang w:val="en-AU" w:eastAsia="en-AU"/>
@@ -1234,7 +1211,7 @@
           <w:szCs w:val="22"/>
         </w:rPr>
       </w:pPr>
-      <w:hyperlink r:id="rId9" w:history="1">
+      <w:hyperlink r:id="rId8" w:history="1">
         <w:r>
           <w:rPr>
             <w:rStyle w:val="Hyperlink"/>
@@ -1540,18 +1517,7 @@
           <w:sz w:val="22"/>
           <w:szCs w:val="22"/>
         </w:rPr>
-        <w:t>workflow and</w:t>
-      </w:r>
-      <w:bookmarkStart w:id="0" w:name="_GoBack"/>
-      <w:bookmarkEnd w:id="0"/>
-      <w:r>
-        <w:rPr>
-          <w:rFonts w:ascii="Franklin Gothic Book" w:hAnsi="Franklin Gothic Book"/>
-          <w:bCs/>
-          <w:sz w:val="22"/>
-          <w:szCs w:val="22"/>
-        </w:rPr>
-        <w:t xml:space="preserve"> processes</w:t>
+        <w:t>workflow and processes</w:t>
       </w:r>
     </w:p>
     <w:p>
@@ -1574,7 +1540,6 @@
           <w:sz w:val="22"/>
           <w:szCs w:val="22"/>
         </w:rPr>
-        <w:lastRenderedPageBreak/>
         <w:t>Wor</w:t>
       </w:r>
       <w:r>
@@ -2624,7 +2589,7 @@
           <w:szCs w:val="20"/>
         </w:rPr>
       </w:pPr>
-      <w:hyperlink r:id="rId10" w:history="1">
+      <w:hyperlink r:id="rId9" w:history="1">
         <w:r>
           <w:rPr>
             <w:rStyle w:val="Hyperlink"/>
@@ -2943,7 +2908,7 @@
           <w:rFonts w:ascii="Franklin Gothic Book" w:hAnsi="Franklin Gothic Book" w:cs="Franklin Gothic Book"/>
           <w:b/>
           <w:bCs/>
-          <w:color w:val="C0504D" w:themeColor="accent2"/>
+          <w:color w:val="00793F"/>
           <w:sz w:val="26"/>
           <w:szCs w:val="26"/>
           <w:lang w:val="en-AU" w:eastAsia="en-AU"/>
@@ -2954,7 +2919,7 @@
           <w:rFonts w:ascii="Franklin Gothic Book" w:hAnsi="Franklin Gothic Book" w:cs="Franklin Gothic Book"/>
           <w:b/>
           <w:bCs/>
-          <w:color w:val="C0504D" w:themeColor="accent2"/>
+          <w:color w:val="00793F"/>
           <w:sz w:val="26"/>
           <w:szCs w:val="26"/>
           <w:lang w:val="en-AU" w:eastAsia="en-AU"/>
@@ -2967,7 +2932,7 @@
           <w:rFonts w:ascii="Franklin Gothic Book" w:hAnsi="Franklin Gothic Book" w:cs="Franklin Gothic Book"/>
           <w:b/>
           <w:bCs/>
-          <w:color w:val="C0504D" w:themeColor="accent2"/>
+          <w:color w:val="00793F"/>
           <w:sz w:val="26"/>
           <w:szCs w:val="26"/>
           <w:lang w:val="en-AU" w:eastAsia="en-AU"/>
@@ -2997,7 +2962,6 @@
         </w:rPr>
         <w:t xml:space="preserve">2005 - </w:t>
       </w:r>
-      <w:proofErr w:type="gramStart"/>
       <w:r>
         <w:rPr>
           <w:rFonts w:ascii="Franklin Gothic Book" w:hAnsi="Franklin Gothic Book" w:cs="Arial"/>
@@ -3022,17 +2986,7 @@
           <w:sz w:val="22"/>
           <w:szCs w:val="22"/>
         </w:rPr>
-        <w:t>High School</w:t>
-      </w:r>
-      <w:proofErr w:type="gramEnd"/>
-      <w:r>
-        <w:rPr>
-          <w:rFonts w:ascii="Franklin Gothic Book" w:hAnsi="Franklin Gothic Book" w:cs="Arial"/>
-          <w:color w:val="000000"/>
-          <w:sz w:val="22"/>
-          <w:szCs w:val="22"/>
-        </w:rPr>
-        <w:t xml:space="preserve"> Diploma</w:t>
+        <w:t>High School Diploma</w:t>
       </w:r>
     </w:p>
     <w:p>
@@ -3088,7 +3042,7 @@
           <w:rFonts w:ascii="Franklin Gothic Book" w:hAnsi="Franklin Gothic Book" w:cs="Franklin Gothic Book"/>
           <w:b/>
           <w:bCs/>
-          <w:color w:val="C0504D" w:themeColor="accent2"/>
+          <w:color w:val="00793F"/>
           <w:sz w:val="26"/>
           <w:szCs w:val="26"/>
           <w:lang w:val="en-AU" w:eastAsia="en-AU"/>
@@ -3099,7 +3053,7 @@
           <w:rFonts w:ascii="Franklin Gothic Book" w:hAnsi="Franklin Gothic Book" w:cs="Franklin Gothic Book"/>
           <w:b/>
           <w:bCs/>
-          <w:color w:val="C0504D" w:themeColor="accent2"/>
+          <w:color w:val="00793F"/>
           <w:sz w:val="26"/>
           <w:szCs w:val="26"/>
           <w:lang w:val="en-AU" w:eastAsia="en-AU"/>
@@ -3218,7 +3172,7 @@
           <w:rFonts w:ascii="Franklin Gothic Book" w:hAnsi="Franklin Gothic Book" w:cs="Franklin Gothic Book"/>
           <w:b/>
           <w:bCs/>
-          <w:color w:val="C0504D" w:themeColor="accent2"/>
+          <w:color w:val="00793F"/>
           <w:sz w:val="26"/>
           <w:szCs w:val="26"/>
           <w:lang w:val="en-AU" w:eastAsia="en-AU"/>
@@ -3229,7 +3183,7 @@
           <w:rFonts w:ascii="Franklin Gothic Book" w:hAnsi="Franklin Gothic Book" w:cs="Franklin Gothic Book"/>
           <w:b/>
           <w:bCs/>
-          <w:color w:val="C0504D" w:themeColor="accent2"/>
+          <w:color w:val="00793F"/>
           <w:sz w:val="26"/>
           <w:szCs w:val="26"/>
           <w:lang w:val="en-AU" w:eastAsia="en-AU"/>
@@ -3334,7 +3288,7 @@
           <w:rFonts w:ascii="Franklin Gothic Book" w:hAnsi="Franklin Gothic Book" w:cs="Franklin Gothic Book"/>
           <w:b/>
           <w:bCs/>
-          <w:color w:val="C0504D" w:themeColor="accent2"/>
+          <w:color w:val="00793F"/>
           <w:sz w:val="26"/>
           <w:szCs w:val="26"/>
           <w:lang w:val="en-AU" w:eastAsia="en-AU"/>
@@ -3345,7 +3299,7 @@
           <w:rFonts w:ascii="Franklin Gothic Book" w:hAnsi="Franklin Gothic Book" w:cs="Franklin Gothic Book"/>
           <w:b/>
           <w:bCs/>
-          <w:color w:val="C0504D" w:themeColor="accent2"/>
+          <w:color w:val="00793F"/>
           <w:sz w:val="26"/>
           <w:szCs w:val="26"/>
           <w:lang w:val="en-AU" w:eastAsia="en-AU"/>
@@ -3357,7 +3311,7 @@
           <w:rFonts w:ascii="Franklin Gothic Book" w:hAnsi="Franklin Gothic Book" w:cs="Franklin Gothic Book"/>
           <w:b/>
           <w:bCs/>
-          <w:color w:val="C0504D" w:themeColor="accent2"/>
+          <w:color w:val="00793F"/>
           <w:sz w:val="26"/>
           <w:szCs w:val="26"/>
           <w:lang w:val="en-AU" w:eastAsia="en-AU"/>
@@ -3447,7 +3401,7 @@
           <w:lang w:val="en-US"/>
         </w:rPr>
       </w:pPr>
-      <w:hyperlink r:id="rId11" w:history="1">
+      <w:hyperlink r:id="rId10" w:history="1">
         <w:r>
           <w:rPr>
             <w:rStyle w:val="Hyperlink"/>
@@ -3600,7 +3554,7 @@
           <w:lang w:val="en-US"/>
         </w:rPr>
       </w:pPr>
-      <w:hyperlink r:id="rId12" w:history="1">
+      <w:hyperlink r:id="rId11" w:history="1">
         <w:r>
           <w:rPr>
             <w:rStyle w:val="Hyperlink"/>
@@ -3657,8 +3611,8 @@
       </w:pPr>
     </w:p>
     <w:sectPr>
-      <w:headerReference w:type="default" r:id="rId13"/>
-      <w:headerReference w:type="first" r:id="rId14"/>
+      <w:headerReference w:type="default" r:id="rId12"/>
+      <w:headerReference w:type="first" r:id="rId13"/>
       <w:type w:val="continuous"/>
       <w:pgSz w:w="12240" w:h="15840"/>
       <w:pgMar w:top="1440" w:right="1440" w:bottom="1440" w:left="1440" w:header="340" w:footer="454" w:gutter="0"/>
@@ -3672,7 +3626,7 @@
 </file>
 
 <file path=word/endnotes.xml><?xml version="1.0" encoding="utf-8"?>
-<w:endnotes xmlns:wpc="http://schemas.microsoft.com/office/word/2010/wordprocessingCanvas" xmlns:mo="http://schemas.microsoft.com/office/mac/office/2008/main" xmlns:mc="http://schemas.openxmlformats.org/markup-compatibility/2006" xmlns:mv="urn:schemas-microsoft-com:mac:vml" xmlns:o="urn:schemas-microsoft-com:office:office" xmlns:r="http://schemas.openxmlformats.org/officeDocument/2006/relationships" xmlns:m="http://schemas.openxmlformats.org/officeDocument/2006/math" xmlns:v="urn:schemas-microsoft-com:vml" xmlns:wp14="http://schemas.microsoft.com/office/word/2010/wordprocessingDrawing" xmlns:wp="http://schemas.openxmlformats.org/drawingml/2006/wordprocessingDrawing" xmlns:w10="urn:schemas-microsoft-com:office:word" xmlns:w="http://schemas.openxmlformats.org/wordprocessingml/2006/main" xmlns:w14="http://schemas.microsoft.com/office/word/2010/wordml" xmlns:wpg="http://schemas.microsoft.com/office/word/2010/wordprocessingGroup" xmlns:wpi="http://schemas.microsoft.com/office/word/2010/wordprocessingInk" xmlns:wne="http://schemas.microsoft.com/office/word/2006/wordml" xmlns:wps="http://schemas.microsoft.com/office/word/2010/wordprocessingShape" mc:Ignorable="w14 wp14">
+<w:endnotes xmlns:wpc="http://schemas.microsoft.com/office/word/2010/wordprocessingCanvas" xmlns:cx="http://schemas.microsoft.com/office/drawing/2014/chartex" xmlns:cx1="http://schemas.microsoft.com/office/drawing/2015/9/8/chartex" xmlns:cx2="http://schemas.microsoft.com/office/drawing/2015/10/21/chartex" xmlns:cx3="http://schemas.microsoft.com/office/drawing/2016/5/9/chartex" xmlns:cx4="http://schemas.microsoft.com/office/drawing/2016/5/10/chartex" xmlns:cx5="http://schemas.microsoft.com/office/drawing/2016/5/11/chartex" xmlns:cx6="http://schemas.microsoft.com/office/drawing/2016/5/12/chartex" xmlns:cx7="http://schemas.microsoft.com/office/drawing/2016/5/13/chartex" xmlns:cx8="http://schemas.microsoft.com/office/drawing/2016/5/14/chartex" xmlns:mc="http://schemas.openxmlformats.org/markup-compatibility/2006" xmlns:aink="http://schemas.microsoft.com/office/drawing/2016/ink" xmlns:am3d="http://schemas.microsoft.com/office/drawing/2017/model3d" xmlns:o="urn:schemas-microsoft-com:office:office" xmlns:r="http://schemas.openxmlformats.org/officeDocument/2006/relationships" xmlns:m="http://schemas.openxmlformats.org/officeDocument/2006/math" xmlns:v="urn:schemas-microsoft-com:vml" xmlns:wp14="http://schemas.microsoft.com/office/word/2010/wordprocessingDrawing" xmlns:wp="http://schemas.openxmlformats.org/drawingml/2006/wordprocessingDrawing" xmlns:w10="urn:schemas-microsoft-com:office:word" xmlns:w="http://schemas.openxmlformats.org/wordprocessingml/2006/main" xmlns:w14="http://schemas.microsoft.com/office/word/2010/wordml" xmlns:w15="http://schemas.microsoft.com/office/word/2012/wordml" xmlns:w16cex="http://schemas.microsoft.com/office/word/2018/wordml/cex" xmlns:w16cid="http://schemas.microsoft.com/office/word/2016/wordml/cid" xmlns:w16="http://schemas.microsoft.com/office/word/2018/wordml" xmlns:w16sdtdh="http://schemas.microsoft.com/office/word/2020/wordml/sdtdatahash" xmlns:w16se="http://schemas.microsoft.com/office/word/2015/wordml/symex" xmlns:wpg="http://schemas.microsoft.com/office/word/2010/wordprocessingGroup" xmlns:wpi="http://schemas.microsoft.com/office/word/2010/wordprocessingInk" xmlns:wne="http://schemas.microsoft.com/office/word/2006/wordml" xmlns:wps="http://schemas.microsoft.com/office/word/2010/wordprocessingShape" mc:Ignorable="w14 w15 w16se w16cid w16 w16cex w16sdtdh wp14">
   <w:endnote w:type="separator" w:id="-1">
     <w:p>
       <w:r>
@@ -3691,7 +3645,7 @@
 </file>
 
 <file path=word/footnotes.xml><?xml version="1.0" encoding="utf-8"?>
-<w:footnotes xmlns:wpc="http://schemas.microsoft.com/office/word/2010/wordprocessingCanvas" xmlns:mo="http://schemas.microsoft.com/office/mac/office/2008/main" xmlns:mc="http://schemas.openxmlformats.org/markup-compatibility/2006" xmlns:mv="urn:schemas-microsoft-com:mac:vml" xmlns:o="urn:schemas-microsoft-com:office:office" xmlns:r="http://schemas.openxmlformats.org/officeDocument/2006/relationships" xmlns:m="http://schemas.openxmlformats.org/officeDocument/2006/math" xmlns:v="urn:schemas-microsoft-com:vml" xmlns:wp14="http://schemas.microsoft.com/office/word/2010/wordprocessingDrawing" xmlns:wp="http://schemas.openxmlformats.org/drawingml/2006/wordprocessingDrawing" xmlns:w10="urn:schemas-microsoft-com:office:word" xmlns:w="http://schemas.openxmlformats.org/wordprocessingml/2006/main" xmlns:w14="http://schemas.microsoft.com/office/word/2010/wordml" xmlns:wpg="http://schemas.microsoft.com/office/word/2010/wordprocessingGroup" xmlns:wpi="http://schemas.microsoft.com/office/word/2010/wordprocessingInk" xmlns:wne="http://schemas.microsoft.com/office/word/2006/wordml" xmlns:wps="http://schemas.microsoft.com/office/word/2010/wordprocessingShape" mc:Ignorable="w14 wp14">
+<w:footnotes xmlns:wpc="http://schemas.microsoft.com/office/word/2010/wordprocessingCanvas" xmlns:cx="http://schemas.microsoft.com/office/drawing/2014/chartex" xmlns:cx1="http://schemas.microsoft.com/office/drawing/2015/9/8/chartex" xmlns:cx2="http://schemas.microsoft.com/office/drawing/2015/10/21/chartex" xmlns:cx3="http://schemas.microsoft.com/office/drawing/2016/5/9/chartex" xmlns:cx4="http://schemas.microsoft.com/office/drawing/2016/5/10/chartex" xmlns:cx5="http://schemas.microsoft.com/office/drawing/2016/5/11/chartex" xmlns:cx6="http://schemas.microsoft.com/office/drawing/2016/5/12/chartex" xmlns:cx7="http://schemas.microsoft.com/office/drawing/2016/5/13/chartex" xmlns:cx8="http://schemas.microsoft.com/office/drawing/2016/5/14/chartex" xmlns:mc="http://schemas.openxmlformats.org/markup-compatibility/2006" xmlns:aink="http://schemas.microsoft.com/office/drawing/2016/ink" xmlns:am3d="http://schemas.microsoft.com/office/drawing/2017/model3d" xmlns:o="urn:schemas-microsoft-com:office:office" xmlns:r="http://schemas.openxmlformats.org/officeDocument/2006/relationships" xmlns:m="http://schemas.openxmlformats.org/officeDocument/2006/math" xmlns:v="urn:schemas-microsoft-com:vml" xmlns:wp14="http://schemas.microsoft.com/office/word/2010/wordprocessingDrawing" xmlns:wp="http://schemas.openxmlformats.org/drawingml/2006/wordprocessingDrawing" xmlns:w10="urn:schemas-microsoft-com:office:word" xmlns:w="http://schemas.openxmlformats.org/wordprocessingml/2006/main" xmlns:w14="http://schemas.microsoft.com/office/word/2010/wordml" xmlns:w15="http://schemas.microsoft.com/office/word/2012/wordml" xmlns:w16cex="http://schemas.microsoft.com/office/word/2018/wordml/cex" xmlns:w16cid="http://schemas.microsoft.com/office/word/2016/wordml/cid" xmlns:w16="http://schemas.microsoft.com/office/word/2018/wordml" xmlns:w16sdtdh="http://schemas.microsoft.com/office/word/2020/wordml/sdtdatahash" xmlns:w16se="http://schemas.microsoft.com/office/word/2015/wordml/symex" xmlns:wpg="http://schemas.microsoft.com/office/word/2010/wordprocessingGroup" xmlns:wpi="http://schemas.microsoft.com/office/word/2010/wordprocessingInk" xmlns:wne="http://schemas.microsoft.com/office/word/2006/wordml" xmlns:wps="http://schemas.microsoft.com/office/word/2010/wordprocessingShape" mc:Ignorable="w14 w15 w16se w16cid w16 w16cex w16sdtdh wp14">
   <w:footnote w:type="separator" w:id="-1">
     <w:p>
       <w:r>
@@ -3710,7 +3664,7 @@
 </file>
 
 <file path=word/header1.xml><?xml version="1.0" encoding="utf-8"?>
-<w:hdr xmlns:wpc="http://schemas.microsoft.com/office/word/2010/wordprocessingCanvas" xmlns:mo="http://schemas.microsoft.com/office/mac/office/2008/main" xmlns:mc="http://schemas.openxmlformats.org/markup-compatibility/2006" xmlns:mv="urn:schemas-microsoft-com:mac:vml" xmlns:o="urn:schemas-microsoft-com:office:office" xmlns:r="http://schemas.openxmlformats.org/officeDocument/2006/relationships" xmlns:m="http://schemas.openxmlformats.org/officeDocument/2006/math" xmlns:v="urn:schemas-microsoft-com:vml" xmlns:wp14="http://schemas.microsoft.com/office/word/2010/wordprocessingDrawing" xmlns:wp="http://schemas.openxmlformats.org/drawingml/2006/wordprocessingDrawing" xmlns:w10="urn:schemas-microsoft-com:office:word" xmlns:w="http://schemas.openxmlformats.org/wordprocessingml/2006/main" xmlns:w14="http://schemas.microsoft.com/office/word/2010/wordml" xmlns:wpg="http://schemas.microsoft.com/office/word/2010/wordprocessingGroup" xmlns:wpi="http://schemas.microsoft.com/office/word/2010/wordprocessingInk" xmlns:wne="http://schemas.microsoft.com/office/word/2006/wordml" xmlns:wps="http://schemas.microsoft.com/office/word/2010/wordprocessingShape" mc:Ignorable="w14 wp14">
+<w:hdr xmlns:wpc="http://schemas.microsoft.com/office/word/2010/wordprocessingCanvas" xmlns:cx="http://schemas.microsoft.com/office/drawing/2014/chartex" xmlns:cx1="http://schemas.microsoft.com/office/drawing/2015/9/8/chartex" xmlns:cx2="http://schemas.microsoft.com/office/drawing/2015/10/21/chartex" xmlns:cx3="http://schemas.microsoft.com/office/drawing/2016/5/9/chartex" xmlns:cx4="http://schemas.microsoft.com/office/drawing/2016/5/10/chartex" xmlns:cx5="http://schemas.microsoft.com/office/drawing/2016/5/11/chartex" xmlns:cx6="http://schemas.microsoft.com/office/drawing/2016/5/12/chartex" xmlns:cx7="http://schemas.microsoft.com/office/drawing/2016/5/13/chartex" xmlns:cx8="http://schemas.microsoft.com/office/drawing/2016/5/14/chartex" xmlns:mc="http://schemas.openxmlformats.org/markup-compatibility/2006" xmlns:aink="http://schemas.microsoft.com/office/drawing/2016/ink" xmlns:am3d="http://schemas.microsoft.com/office/drawing/2017/model3d" xmlns:o="urn:schemas-microsoft-com:office:office" xmlns:r="http://schemas.openxmlformats.org/officeDocument/2006/relationships" xmlns:m="http://schemas.openxmlformats.org/officeDocument/2006/math" xmlns:v="urn:schemas-microsoft-com:vml" xmlns:wp14="http://schemas.microsoft.com/office/word/2010/wordprocessingDrawing" xmlns:wp="http://schemas.openxmlformats.org/drawingml/2006/wordprocessingDrawing" xmlns:w10="urn:schemas-microsoft-com:office:word" xmlns:w="http://schemas.openxmlformats.org/wordprocessingml/2006/main" xmlns:w14="http://schemas.microsoft.com/office/word/2010/wordml" xmlns:w15="http://schemas.microsoft.com/office/word/2012/wordml" xmlns:w16cex="http://schemas.microsoft.com/office/word/2018/wordml/cex" xmlns:w16cid="http://schemas.microsoft.com/office/word/2016/wordml/cid" xmlns:w16="http://schemas.microsoft.com/office/word/2018/wordml" xmlns:w16sdtdh="http://schemas.microsoft.com/office/word/2020/wordml/sdtdatahash" xmlns:w16se="http://schemas.microsoft.com/office/word/2015/wordml/symex" xmlns:wpg="http://schemas.microsoft.com/office/word/2010/wordprocessingGroup" xmlns:wpi="http://schemas.microsoft.com/office/word/2010/wordprocessingInk" xmlns:wne="http://schemas.microsoft.com/office/word/2006/wordml" xmlns:wps="http://schemas.microsoft.com/office/word/2010/wordprocessingShape" mc:Ignorable="w14 w15 w16se w16cid w16 w16cex w16sdtdh wp14">
   <w:p>
     <w:pPr>
       <w:widowControl w:val="0"/>
@@ -3732,7 +3686,7 @@
 </file>
 
 <file path=word/header2.xml><?xml version="1.0" encoding="utf-8"?>
-<w:hdr xmlns:wpc="http://schemas.microsoft.com/office/word/2010/wordprocessingCanvas" xmlns:mo="http://schemas.microsoft.com/office/mac/office/2008/main" xmlns:mc="http://schemas.openxmlformats.org/markup-compatibility/2006" xmlns:mv="urn:schemas-microsoft-com:mac:vml" xmlns:o="urn:schemas-microsoft-com:office:office" xmlns:r="http://schemas.openxmlformats.org/officeDocument/2006/relationships" xmlns:m="http://schemas.openxmlformats.org/officeDocument/2006/math" xmlns:v="urn:schemas-microsoft-com:vml" xmlns:wp14="http://schemas.microsoft.com/office/word/2010/wordprocessingDrawing" xmlns:wp="http://schemas.openxmlformats.org/drawingml/2006/wordprocessingDrawing" xmlns:w10="urn:schemas-microsoft-com:office:word" xmlns:w="http://schemas.openxmlformats.org/wordprocessingml/2006/main" xmlns:w14="http://schemas.microsoft.com/office/word/2010/wordml" xmlns:wpg="http://schemas.microsoft.com/office/word/2010/wordprocessingGroup" xmlns:wpi="http://schemas.microsoft.com/office/word/2010/wordprocessingInk" xmlns:wne="http://schemas.microsoft.com/office/word/2006/wordml" xmlns:wps="http://schemas.microsoft.com/office/word/2010/wordprocessingShape" mc:Ignorable="w14 wp14">
+<w:hdr xmlns:wpc="http://schemas.microsoft.com/office/word/2010/wordprocessingCanvas" xmlns:cx="http://schemas.microsoft.com/office/drawing/2014/chartex" xmlns:cx1="http://schemas.microsoft.com/office/drawing/2015/9/8/chartex" xmlns:cx2="http://schemas.microsoft.com/office/drawing/2015/10/21/chartex" xmlns:cx3="http://schemas.microsoft.com/office/drawing/2016/5/9/chartex" xmlns:cx4="http://schemas.microsoft.com/office/drawing/2016/5/10/chartex" xmlns:cx5="http://schemas.microsoft.com/office/drawing/2016/5/11/chartex" xmlns:cx6="http://schemas.microsoft.com/office/drawing/2016/5/12/chartex" xmlns:cx7="http://schemas.microsoft.com/office/drawing/2016/5/13/chartex" xmlns:cx8="http://schemas.microsoft.com/office/drawing/2016/5/14/chartex" xmlns:mc="http://schemas.openxmlformats.org/markup-compatibility/2006" xmlns:aink="http://schemas.microsoft.com/office/drawing/2016/ink" xmlns:am3d="http://schemas.microsoft.com/office/drawing/2017/model3d" xmlns:o="urn:schemas-microsoft-com:office:office" xmlns:r="http://schemas.openxmlformats.org/officeDocument/2006/relationships" xmlns:m="http://schemas.openxmlformats.org/officeDocument/2006/math" xmlns:v="urn:schemas-microsoft-com:vml" xmlns:wp14="http://schemas.microsoft.com/office/word/2010/wordprocessingDrawing" xmlns:wp="http://schemas.openxmlformats.org/drawingml/2006/wordprocessingDrawing" xmlns:w10="urn:schemas-microsoft-com:office:word" xmlns:w="http://schemas.openxmlformats.org/wordprocessingml/2006/main" xmlns:w14="http://schemas.microsoft.com/office/word/2010/wordml" xmlns:w15="http://schemas.microsoft.com/office/word/2012/wordml" xmlns:w16cex="http://schemas.microsoft.com/office/word/2018/wordml/cex" xmlns:w16cid="http://schemas.microsoft.com/office/word/2016/wordml/cid" xmlns:w16="http://schemas.microsoft.com/office/word/2018/wordml" xmlns:w16sdtdh="http://schemas.microsoft.com/office/word/2020/wordml/sdtdatahash" xmlns:w16se="http://schemas.microsoft.com/office/word/2015/wordml/symex" xmlns:wpg="http://schemas.microsoft.com/office/word/2010/wordprocessingGroup" xmlns:wpi="http://schemas.microsoft.com/office/word/2010/wordprocessingInk" xmlns:wne="http://schemas.microsoft.com/office/word/2006/wordml" xmlns:wps="http://schemas.microsoft.com/office/word/2010/wordprocessingShape" mc:Ignorable="w14 w15 w16se w16cid w16 w16cex w16sdtdh wp14">
   <w:p>
     <w:pPr>
       <w:pStyle w:val="Header"/>
@@ -3744,7 +3698,7 @@
         <w:between w:val="single" w:sz="4" w:space="1" w:color="632423" w:themeColor="accent2" w:themeShade="80"/>
         <w:bar w:val="single" w:sz="4" w:color="632423" w:themeColor="accent2" w:themeShade="80"/>
       </w:pBdr>
-      <w:shd w:val="clear" w:color="auto" w:fill="C0504D" w:themeFill="accent2"/>
+      <w:shd w:val="clear" w:color="auto" w:fill="00793F"/>
       <w:jc w:val="right"/>
       <w:rPr>
         <w:rFonts w:ascii="Arial" w:hAnsi="Arial" w:cs="Arial"/>
@@ -3950,8 +3904,8 @@
 </file>
 
 <file path=word/numbering.xml><?xml version="1.0" encoding="utf-8"?>
-<w:numbering xmlns:wpc="http://schemas.microsoft.com/office/word/2010/wordprocessingCanvas" xmlns:mo="http://schemas.microsoft.com/office/mac/office/2008/main" xmlns:mc="http://schemas.openxmlformats.org/markup-compatibility/2006" xmlns:mv="urn:schemas-microsoft-com:mac:vml" xmlns:o="urn:schemas-microsoft-com:office:office" xmlns:r="http://schemas.openxmlformats.org/officeDocument/2006/relationships" xmlns:m="http://schemas.openxmlformats.org/officeDocument/2006/math" xmlns:v="urn:schemas-microsoft-com:vml" xmlns:wp14="http://schemas.microsoft.com/office/word/2010/wordprocessingDrawing" xmlns:wp="http://schemas.openxmlformats.org/drawingml/2006/wordprocessingDrawing" xmlns:w10="urn:schemas-microsoft-com:office:word" xmlns:w="http://schemas.openxmlformats.org/wordprocessingml/2006/main" xmlns:w14="http://schemas.microsoft.com/office/word/2010/wordml" xmlns:wpg="http://schemas.microsoft.com/office/word/2010/wordprocessingGroup" xmlns:wpi="http://schemas.microsoft.com/office/word/2010/wordprocessingInk" xmlns:wne="http://schemas.microsoft.com/office/word/2006/wordml" xmlns:wps="http://schemas.microsoft.com/office/word/2010/wordprocessingShape" mc:Ignorable="w14 wp14">
-  <w:abstractNum w:abstractNumId="0">
+<w:numbering xmlns:wpc="http://schemas.microsoft.com/office/word/2010/wordprocessingCanvas" xmlns:cx="http://schemas.microsoft.com/office/drawing/2014/chartex" xmlns:cx1="http://schemas.microsoft.com/office/drawing/2015/9/8/chartex" xmlns:cx2="http://schemas.microsoft.com/office/drawing/2015/10/21/chartex" xmlns:cx3="http://schemas.microsoft.com/office/drawing/2016/5/9/chartex" xmlns:cx4="http://schemas.microsoft.com/office/drawing/2016/5/10/chartex" xmlns:cx5="http://schemas.microsoft.com/office/drawing/2016/5/11/chartex" xmlns:cx6="http://schemas.microsoft.com/office/drawing/2016/5/12/chartex" xmlns:cx7="http://schemas.microsoft.com/office/drawing/2016/5/13/chartex" xmlns:cx8="http://schemas.microsoft.com/office/drawing/2016/5/14/chartex" xmlns:mc="http://schemas.openxmlformats.org/markup-compatibility/2006" xmlns:aink="http://schemas.microsoft.com/office/drawing/2016/ink" xmlns:am3d="http://schemas.microsoft.com/office/drawing/2017/model3d" xmlns:o="urn:schemas-microsoft-com:office:office" xmlns:r="http://schemas.openxmlformats.org/officeDocument/2006/relationships" xmlns:m="http://schemas.openxmlformats.org/officeDocument/2006/math" xmlns:v="urn:schemas-microsoft-com:vml" xmlns:wp14="http://schemas.microsoft.com/office/word/2010/wordprocessingDrawing" xmlns:wp="http://schemas.openxmlformats.org/drawingml/2006/wordprocessingDrawing" xmlns:w10="urn:schemas-microsoft-com:office:word" xmlns:w="http://schemas.openxmlformats.org/wordprocessingml/2006/main" xmlns:w14="http://schemas.microsoft.com/office/word/2010/wordml" xmlns:w15="http://schemas.microsoft.com/office/word/2012/wordml" xmlns:w16cex="http://schemas.microsoft.com/office/word/2018/wordml/cex" xmlns:w16cid="http://schemas.microsoft.com/office/word/2016/wordml/cid" xmlns:w16="http://schemas.microsoft.com/office/word/2018/wordml" xmlns:w16sdtdh="http://schemas.microsoft.com/office/word/2020/wordml/sdtdatahash" xmlns:w16se="http://schemas.microsoft.com/office/word/2015/wordml/symex" xmlns:wpg="http://schemas.microsoft.com/office/word/2010/wordprocessingGroup" xmlns:wpi="http://schemas.microsoft.com/office/word/2010/wordprocessingInk" xmlns:wne="http://schemas.microsoft.com/office/word/2006/wordml" xmlns:wps="http://schemas.microsoft.com/office/word/2010/wordprocessingShape" mc:Ignorable="w14 w15 w16se w16cid w16 w16cex w16sdtdh wp14">
+  <w:abstractNum w:abstractNumId="0" w15:restartNumberingAfterBreak="0">
     <w:nsid w:val="FFFFFFFE"/>
     <w:multiLevelType w:val="singleLevel"/>
     <w:tmpl w:val="895854E4"/>
@@ -3961,7 +3915,7 @@
       <w:lvlJc w:val="left"/>
     </w:lvl>
   </w:abstractNum>
-  <w:abstractNum w:abstractNumId="1">
+  <w:abstractNum w:abstractNumId="1" w15:restartNumberingAfterBreak="0">
     <w:nsid w:val="05042890"/>
     <w:multiLevelType w:val="hybridMultilevel"/>
     <w:tmpl w:val="9F8E76E2"/>
@@ -4101,7 +4055,7 @@
       </w:rPr>
     </w:lvl>
   </w:abstractNum>
-  <w:abstractNum w:abstractNumId="2">
+  <w:abstractNum w:abstractNumId="2" w15:restartNumberingAfterBreak="0">
     <w:nsid w:val="0C914CFA"/>
     <w:multiLevelType w:val="hybridMultilevel"/>
     <w:tmpl w:val="7C6A5A6A"/>
@@ -4215,7 +4169,7 @@
       </w:rPr>
     </w:lvl>
   </w:abstractNum>
-  <w:abstractNum w:abstractNumId="3">
+  <w:abstractNum w:abstractNumId="3" w15:restartNumberingAfterBreak="0">
     <w:nsid w:val="0CB11BE5"/>
     <w:multiLevelType w:val="hybridMultilevel"/>
     <w:tmpl w:val="B9629B3C"/>
@@ -4328,7 +4282,7 @@
       </w:rPr>
     </w:lvl>
   </w:abstractNum>
-  <w:abstractNum w:abstractNumId="4">
+  <w:abstractNum w:abstractNumId="4" w15:restartNumberingAfterBreak="0">
     <w:nsid w:val="13235F74"/>
     <w:multiLevelType w:val="hybridMultilevel"/>
     <w:tmpl w:val="7D105C48"/>
@@ -4441,7 +4395,7 @@
       </w:rPr>
     </w:lvl>
   </w:abstractNum>
-  <w:abstractNum w:abstractNumId="5">
+  <w:abstractNum w:abstractNumId="5" w15:restartNumberingAfterBreak="0">
     <w:nsid w:val="13316475"/>
     <w:multiLevelType w:val="hybridMultilevel"/>
     <w:tmpl w:val="67B05CF2"/>
@@ -4554,7 +4508,7 @@
       </w:rPr>
     </w:lvl>
   </w:abstractNum>
-  <w:abstractNum w:abstractNumId="6">
+  <w:abstractNum w:abstractNumId="6" w15:restartNumberingAfterBreak="0">
     <w:nsid w:val="14150B04"/>
     <w:multiLevelType w:val="hybridMultilevel"/>
     <w:tmpl w:val="0B3E9518"/>
@@ -4667,7 +4621,7 @@
       </w:rPr>
     </w:lvl>
   </w:abstractNum>
-  <w:abstractNum w:abstractNumId="7">
+  <w:abstractNum w:abstractNumId="7" w15:restartNumberingAfterBreak="0">
     <w:nsid w:val="14F771F8"/>
     <w:multiLevelType w:val="hybridMultilevel"/>
     <w:tmpl w:val="FD94BAE8"/>
@@ -4780,7 +4734,7 @@
       </w:rPr>
     </w:lvl>
   </w:abstractNum>
-  <w:abstractNum w:abstractNumId="8">
+  <w:abstractNum w:abstractNumId="8" w15:restartNumberingAfterBreak="0">
     <w:nsid w:val="1BA660E3"/>
     <w:multiLevelType w:val="hybridMultilevel"/>
     <w:tmpl w:val="C91A9CA2"/>
@@ -4893,7 +4847,7 @@
       </w:rPr>
     </w:lvl>
   </w:abstractNum>
-  <w:abstractNum w:abstractNumId="9">
+  <w:abstractNum w:abstractNumId="9" w15:restartNumberingAfterBreak="0">
     <w:nsid w:val="25B84AE3"/>
     <w:multiLevelType w:val="hybridMultilevel"/>
     <w:tmpl w:val="AE3A974A"/>
@@ -5006,7 +4960,7 @@
       </w:rPr>
     </w:lvl>
   </w:abstractNum>
-  <w:abstractNum w:abstractNumId="10">
+  <w:abstractNum w:abstractNumId="10" w15:restartNumberingAfterBreak="0">
     <w:nsid w:val="2F533C4D"/>
     <w:multiLevelType w:val="multilevel"/>
     <w:tmpl w:val="5F78D5A8"/>
@@ -5123,7 +5077,7 @@
       </w:rPr>
     </w:lvl>
   </w:abstractNum>
-  <w:abstractNum w:abstractNumId="11">
+  <w:abstractNum w:abstractNumId="11" w15:restartNumberingAfterBreak="0">
     <w:nsid w:val="355F2AAF"/>
     <w:multiLevelType w:val="hybridMultilevel"/>
     <w:tmpl w:val="726655B4"/>
@@ -5236,7 +5190,7 @@
       </w:rPr>
     </w:lvl>
   </w:abstractNum>
-  <w:abstractNum w:abstractNumId="12">
+  <w:abstractNum w:abstractNumId="12" w15:restartNumberingAfterBreak="0">
     <w:nsid w:val="40CA46C1"/>
     <w:multiLevelType w:val="hybridMultilevel"/>
     <w:tmpl w:val="45926538"/>
@@ -5349,7 +5303,7 @@
       </w:rPr>
     </w:lvl>
   </w:abstractNum>
-  <w:abstractNum w:abstractNumId="13">
+  <w:abstractNum w:abstractNumId="13" w15:restartNumberingAfterBreak="0">
     <w:nsid w:val="492846B3"/>
     <w:multiLevelType w:val="hybridMultilevel"/>
     <w:tmpl w:val="F31E7D9C"/>
@@ -5489,7 +5443,7 @@
       </w:rPr>
     </w:lvl>
   </w:abstractNum>
-  <w:abstractNum w:abstractNumId="14">
+  <w:abstractNum w:abstractNumId="14" w15:restartNumberingAfterBreak="0">
     <w:nsid w:val="49B14BAA"/>
     <w:multiLevelType w:val="hybridMultilevel"/>
     <w:tmpl w:val="277C3076"/>
@@ -5606,7 +5560,7 @@
       </w:pPr>
     </w:lvl>
   </w:abstractNum>
-  <w:abstractNum w:abstractNumId="15">
+  <w:abstractNum w:abstractNumId="15" w15:restartNumberingAfterBreak="0">
     <w:nsid w:val="4E2471CE"/>
     <w:multiLevelType w:val="hybridMultilevel"/>
     <w:tmpl w:val="6DBA10AC"/>
@@ -5719,7 +5673,7 @@
       </w:rPr>
     </w:lvl>
   </w:abstractNum>
-  <w:abstractNum w:abstractNumId="16">
+  <w:abstractNum w:abstractNumId="16" w15:restartNumberingAfterBreak="0">
     <w:nsid w:val="4E431B3F"/>
     <w:multiLevelType w:val="hybridMultilevel"/>
     <w:tmpl w:val="C6925E88"/>
@@ -5832,7 +5786,7 @@
       </w:rPr>
     </w:lvl>
   </w:abstractNum>
-  <w:abstractNum w:abstractNumId="17">
+  <w:abstractNum w:abstractNumId="17" w15:restartNumberingAfterBreak="0">
     <w:nsid w:val="50437144"/>
     <w:multiLevelType w:val="hybridMultilevel"/>
     <w:tmpl w:val="2FCACEFC"/>
@@ -5945,7 +5899,7 @@
       </w:rPr>
     </w:lvl>
   </w:abstractNum>
-  <w:abstractNum w:abstractNumId="18">
+  <w:abstractNum w:abstractNumId="18" w15:restartNumberingAfterBreak="0">
     <w:nsid w:val="54063FFB"/>
     <w:multiLevelType w:val="hybridMultilevel"/>
     <w:tmpl w:val="0CDC954C"/>
@@ -6085,7 +6039,7 @@
       </w:rPr>
     </w:lvl>
   </w:abstractNum>
-  <w:abstractNum w:abstractNumId="19">
+  <w:abstractNum w:abstractNumId="19" w15:restartNumberingAfterBreak="0">
     <w:nsid w:val="617227FB"/>
     <w:multiLevelType w:val="hybridMultilevel"/>
     <w:tmpl w:val="116A6D46"/>
@@ -6198,7 +6152,7 @@
       </w:rPr>
     </w:lvl>
   </w:abstractNum>
-  <w:abstractNum w:abstractNumId="20">
+  <w:abstractNum w:abstractNumId="20" w15:restartNumberingAfterBreak="0">
     <w:nsid w:val="62D607D8"/>
     <w:multiLevelType w:val="hybridMultilevel"/>
     <w:tmpl w:val="216CAA64"/>
@@ -6311,7 +6265,7 @@
       </w:rPr>
     </w:lvl>
   </w:abstractNum>
-  <w:abstractNum w:abstractNumId="21">
+  <w:abstractNum w:abstractNumId="21" w15:restartNumberingAfterBreak="0">
     <w:nsid w:val="62EC3BA3"/>
     <w:multiLevelType w:val="hybridMultilevel"/>
     <w:tmpl w:val="323EBE3A"/>
@@ -6424,7 +6378,7 @@
       </w:rPr>
     </w:lvl>
   </w:abstractNum>
-  <w:abstractNum w:abstractNumId="22">
+  <w:abstractNum w:abstractNumId="22" w15:restartNumberingAfterBreak="0">
     <w:nsid w:val="712D264B"/>
     <w:multiLevelType w:val="hybridMultilevel"/>
     <w:tmpl w:val="7B969556"/>
@@ -6537,7 +6491,7 @@
       </w:rPr>
     </w:lvl>
   </w:abstractNum>
-  <w:abstractNum w:abstractNumId="23">
+  <w:abstractNum w:abstractNumId="23" w15:restartNumberingAfterBreak="0">
     <w:nsid w:val="71575943"/>
     <w:multiLevelType w:val="hybridMultilevel"/>
     <w:tmpl w:val="4F060FDE"/>
@@ -6650,7 +6604,7 @@
       </w:rPr>
     </w:lvl>
   </w:abstractNum>
-  <w:abstractNum w:abstractNumId="24">
+  <w:abstractNum w:abstractNumId="24" w15:restartNumberingAfterBreak="0">
     <w:nsid w:val="77A722EC"/>
     <w:multiLevelType w:val="hybridMultilevel"/>
     <w:tmpl w:val="DEE0F732"/>
@@ -6763,7 +6717,7 @@
       </w:rPr>
     </w:lvl>
   </w:abstractNum>
-  <w:abstractNum w:abstractNumId="25">
+  <w:abstractNum w:abstractNumId="25" w15:restartNumberingAfterBreak="0">
     <w:nsid w:val="7E362930"/>
     <w:multiLevelType w:val="hybridMultilevel"/>
     <w:tmpl w:val="A120C204"/>
@@ -6995,7 +6949,7 @@
 </file>
 
 <file path=word/styles.xml><?xml version="1.0" encoding="utf-8"?>
-<w:styles xmlns:mc="http://schemas.openxmlformats.org/markup-compatibility/2006" xmlns:r="http://schemas.openxmlformats.org/officeDocument/2006/relationships" xmlns:w="http://schemas.openxmlformats.org/wordprocessingml/2006/main" xmlns:w14="http://schemas.microsoft.com/office/word/2010/wordml" mc:Ignorable="w14">
+<w:styles xmlns:mc="http://schemas.openxmlformats.org/markup-compatibility/2006" xmlns:r="http://schemas.openxmlformats.org/officeDocument/2006/relationships" xmlns:w="http://schemas.openxmlformats.org/wordprocessingml/2006/main" xmlns:w14="http://schemas.microsoft.com/office/word/2010/wordml" xmlns:w15="http://schemas.microsoft.com/office/word/2012/wordml" xmlns:w16cex="http://schemas.microsoft.com/office/word/2018/wordml/cex" xmlns:w16cid="http://schemas.microsoft.com/office/word/2016/wordml/cid" xmlns:w16="http://schemas.microsoft.com/office/word/2018/wordml" xmlns:w16sdtdh="http://schemas.microsoft.com/office/word/2020/wordml/sdtdatahash" xmlns:w16se="http://schemas.microsoft.com/office/word/2015/wordml/symex" mc:Ignorable="w14 w15 w16se w16cid w16 w16cex w16sdtdh">
   <w:docDefaults>
     <w:rPrDefault>
       <w:rPr>
@@ -7005,157 +6959,379 @@
     </w:rPrDefault>
     <w:pPrDefault/>
   </w:docDefaults>
-  <w:latentStyles w:defLockedState="0" w:defUIPriority="99" w:defSemiHidden="1" w:defUnhideWhenUsed="1" w:defQFormat="0" w:count="276">
-    <w:lsdException w:name="Normal" w:semiHidden="0" w:uiPriority="0" w:unhideWhenUsed="0" w:qFormat="1"/>
-    <w:lsdException w:name="heading 1" w:semiHidden="0" w:uiPriority="0" w:unhideWhenUsed="0" w:qFormat="1"/>
-    <w:lsdException w:name="heading 2" w:uiPriority="0" w:qFormat="1"/>
-    <w:lsdException w:name="heading 3" w:uiPriority="0" w:qFormat="1"/>
-    <w:lsdException w:name="heading 4" w:uiPriority="9" w:qFormat="1"/>
-    <w:lsdException w:name="heading 5" w:uiPriority="9" w:qFormat="1"/>
-    <w:lsdException w:name="heading 6" w:uiPriority="9" w:qFormat="1"/>
-    <w:lsdException w:name="heading 7" w:uiPriority="9" w:qFormat="1"/>
-    <w:lsdException w:name="heading 8" w:uiPriority="9" w:qFormat="1"/>
-    <w:lsdException w:name="heading 9" w:uiPriority="9" w:qFormat="1"/>
-    <w:lsdException w:name="toc 1" w:uiPriority="39"/>
-    <w:lsdException w:name="toc 2" w:uiPriority="39"/>
-    <w:lsdException w:name="toc 3" w:uiPriority="39"/>
-    <w:lsdException w:name="toc 4" w:uiPriority="39"/>
-    <w:lsdException w:name="toc 5" w:uiPriority="39"/>
-    <w:lsdException w:name="toc 6" w:uiPriority="39"/>
-    <w:lsdException w:name="toc 7" w:uiPriority="39"/>
-    <w:lsdException w:name="toc 8" w:uiPriority="39"/>
-    <w:lsdException w:name="toc 9" w:uiPriority="39"/>
-    <w:lsdException w:name="caption" w:uiPriority="35" w:qFormat="1"/>
-    <w:lsdException w:name="Title" w:semiHidden="0" w:uiPriority="10" w:unhideWhenUsed="0" w:qFormat="1"/>
-    <w:lsdException w:name="Default Paragraph Font" w:uiPriority="1"/>
-    <w:lsdException w:name="Body Text" w:uiPriority="0" w:qFormat="1"/>
-    <w:lsdException w:name="Subtitle" w:semiHidden="0" w:uiPriority="11" w:unhideWhenUsed="0" w:qFormat="1"/>
-    <w:lsdException w:name="Block Text" w:uiPriority="0"/>
-    <w:lsdException w:name="Strong" w:semiHidden="0" w:uiPriority="22" w:unhideWhenUsed="0" w:qFormat="1"/>
-    <w:lsdException w:name="Emphasis" w:semiHidden="0" w:uiPriority="20" w:unhideWhenUsed="0" w:qFormat="1"/>
-    <w:lsdException w:name="Normal Table" w:semiHidden="0" w:unhideWhenUsed="0"/>
-    <w:lsdException w:name="Table Web 1" w:semiHidden="0" w:unhideWhenUsed="0"/>
-    <w:lsdException w:name="Table Grid" w:semiHidden="0" w:uiPriority="59" w:unhideWhenUsed="0"/>
-    <w:lsdException w:name="Note Level 1" w:semiHidden="0" w:unhideWhenUsed="0"/>
-    <w:lsdException w:name="Note Level 2" w:semiHidden="0" w:unhideWhenUsed="0"/>
-    <w:lsdException w:name="Note Level 3" w:semiHidden="0" w:unhideWhenUsed="0"/>
-    <w:lsdException w:name="Note Level 4" w:semiHidden="0" w:unhideWhenUsed="0"/>
-    <w:lsdException w:name="Note Level 5" w:semiHidden="0" w:unhideWhenUsed="0"/>
-    <w:lsdException w:name="Note Level 6" w:semiHidden="0" w:unhideWhenUsed="0"/>
-    <w:lsdException w:name="Note Level 7" w:semiHidden="0" w:unhideWhenUsed="0"/>
-    <w:lsdException w:name="Note Level 8" w:semiHidden="0" w:unhideWhenUsed="0"/>
-    <w:lsdException w:name="Note Level 9" w:semiHidden="0" w:unhideWhenUsed="0"/>
-    <w:lsdException w:name="Placeholder Text" w:unhideWhenUsed="0"/>
-    <w:lsdException w:name="No Spacing" w:semiHidden="0" w:uiPriority="0" w:unhideWhenUsed="0" w:qFormat="1"/>
-    <w:lsdException w:name="Light Shading" w:semiHidden="0" w:uiPriority="60" w:unhideWhenUsed="0"/>
-    <w:lsdException w:name="Light List" w:semiHidden="0" w:uiPriority="61" w:unhideWhenUsed="0"/>
-    <w:lsdException w:name="Light Grid" w:semiHidden="0" w:uiPriority="62" w:unhideWhenUsed="0"/>
-    <w:lsdException w:name="Medium Shading 1" w:semiHidden="0" w:uiPriority="63" w:unhideWhenUsed="0"/>
-    <w:lsdException w:name="Medium Shading 2" w:semiHidden="0" w:uiPriority="64" w:unhideWhenUsed="0"/>
-    <w:lsdException w:name="Medium List 1" w:semiHidden="0" w:uiPriority="65" w:unhideWhenUsed="0"/>
-    <w:lsdException w:name="Medium List 2" w:semiHidden="0" w:uiPriority="66" w:unhideWhenUsed="0"/>
-    <w:lsdException w:name="Medium Grid 1" w:semiHidden="0" w:uiPriority="67" w:unhideWhenUsed="0"/>
-    <w:lsdException w:name="Medium Grid 2" w:semiHidden="0" w:uiPriority="68" w:unhideWhenUsed="0"/>
-    <w:lsdException w:name="Medium Grid 3" w:semiHidden="0" w:uiPriority="69" w:unhideWhenUsed="0"/>
-    <w:lsdException w:name="Dark List" w:semiHidden="0" w:uiPriority="70" w:unhideWhenUsed="0"/>
-    <w:lsdException w:name="Colorful Shading" w:semiHidden="0" w:uiPriority="71" w:unhideWhenUsed="0"/>
-    <w:lsdException w:name="Colorful List" w:semiHidden="0" w:uiPriority="72" w:unhideWhenUsed="0"/>
-    <w:lsdException w:name="Colorful Grid" w:semiHidden="0" w:uiPriority="73" w:unhideWhenUsed="0"/>
-    <w:lsdException w:name="Light Shading Accent 1" w:semiHidden="0" w:uiPriority="60" w:unhideWhenUsed="0"/>
-    <w:lsdException w:name="Light List Accent 1" w:semiHidden="0" w:uiPriority="61" w:unhideWhenUsed="0"/>
-    <w:lsdException w:name="Light Grid Accent 1" w:semiHidden="0" w:uiPriority="62" w:unhideWhenUsed="0"/>
-    <w:lsdException w:name="Medium Shading 1 Accent 1" w:semiHidden="0" w:uiPriority="63" w:unhideWhenUsed="0"/>
-    <w:lsdException w:name="Medium Shading 2 Accent 1" w:semiHidden="0" w:uiPriority="64" w:unhideWhenUsed="0"/>
-    <w:lsdException w:name="Medium List 1 Accent 1" w:semiHidden="0" w:uiPriority="65" w:unhideWhenUsed="0"/>
-    <w:lsdException w:name="Revision" w:unhideWhenUsed="0"/>
-    <w:lsdException w:name="List Paragraph" w:semiHidden="0" w:uiPriority="34" w:unhideWhenUsed="0" w:qFormat="1"/>
-    <w:lsdException w:name="Quote" w:semiHidden="0" w:uiPriority="29" w:unhideWhenUsed="0" w:qFormat="1"/>
-    <w:lsdException w:name="Intense Quote" w:semiHidden="0" w:uiPriority="30" w:unhideWhenUsed="0" w:qFormat="1"/>
-    <w:lsdException w:name="Medium List 2 Accent 1" w:semiHidden="0" w:uiPriority="66" w:unhideWhenUsed="0"/>
-    <w:lsdException w:name="Medium Grid 1 Accent 1" w:semiHidden="0" w:uiPriority="67" w:unhideWhenUsed="0"/>
-    <w:lsdException w:name="Medium Grid 2 Accent 1" w:semiHidden="0" w:uiPriority="68" w:unhideWhenUsed="0"/>
-    <w:lsdException w:name="Medium Grid 3 Accent 1" w:semiHidden="0" w:uiPriority="69" w:unhideWhenUsed="0"/>
-    <w:lsdException w:name="Dark List Accent 1" w:semiHidden="0" w:uiPriority="70" w:unhideWhenUsed="0"/>
-    <w:lsdException w:name="Colorful Shading Accent 1" w:semiHidden="0" w:uiPriority="71" w:unhideWhenUsed="0"/>
-    <w:lsdException w:name="Colorful List Accent 1" w:semiHidden="0" w:uiPriority="72" w:unhideWhenUsed="0"/>
-    <w:lsdException w:name="Colorful Grid Accent 1" w:semiHidden="0" w:uiPriority="73" w:unhideWhenUsed="0"/>
-    <w:lsdException w:name="Light Shading Accent 2" w:semiHidden="0" w:uiPriority="60" w:unhideWhenUsed="0"/>
-    <w:lsdException w:name="Light List Accent 2" w:semiHidden="0" w:uiPriority="61" w:unhideWhenUsed="0"/>
-    <w:lsdException w:name="Light Grid Accent 2" w:semiHidden="0" w:uiPriority="62" w:unhideWhenUsed="0"/>
-    <w:lsdException w:name="Medium Shading 1 Accent 2" w:semiHidden="0" w:uiPriority="63" w:unhideWhenUsed="0"/>
-    <w:lsdException w:name="Medium Shading 2 Accent 2" w:semiHidden="0" w:uiPriority="64" w:unhideWhenUsed="0"/>
-    <w:lsdException w:name="Medium List 1 Accent 2" w:semiHidden="0" w:uiPriority="65" w:unhideWhenUsed="0"/>
-    <w:lsdException w:name="Medium List 2 Accent 2" w:semiHidden="0" w:uiPriority="66" w:unhideWhenUsed="0"/>
-    <w:lsdException w:name="Medium Grid 1 Accent 2" w:semiHidden="0" w:uiPriority="67" w:unhideWhenUsed="0"/>
-    <w:lsdException w:name="Medium Grid 2 Accent 2" w:semiHidden="0" w:uiPriority="68" w:unhideWhenUsed="0"/>
-    <w:lsdException w:name="Medium Grid 3 Accent 2" w:semiHidden="0" w:uiPriority="69" w:unhideWhenUsed="0"/>
-    <w:lsdException w:name="Dark List Accent 2" w:semiHidden="0" w:uiPriority="70" w:unhideWhenUsed="0"/>
-    <w:lsdException w:name="Colorful Shading Accent 2" w:semiHidden="0" w:uiPriority="71" w:unhideWhenUsed="0"/>
-    <w:lsdException w:name="Colorful List Accent 2" w:semiHidden="0" w:uiPriority="72" w:unhideWhenUsed="0"/>
-    <w:lsdException w:name="Colorful Grid Accent 2" w:semiHidden="0" w:uiPriority="73" w:unhideWhenUsed="0"/>
-    <w:lsdException w:name="Light Shading Accent 3" w:semiHidden="0" w:uiPriority="60" w:unhideWhenUsed="0"/>
-    <w:lsdException w:name="Light List Accent 3" w:semiHidden="0" w:uiPriority="61" w:unhideWhenUsed="0"/>
-    <w:lsdException w:name="Light Grid Accent 3" w:semiHidden="0" w:uiPriority="62" w:unhideWhenUsed="0"/>
-    <w:lsdException w:name="Medium Shading 1 Accent 3" w:semiHidden="0" w:uiPriority="63" w:unhideWhenUsed="0"/>
-    <w:lsdException w:name="Medium Shading 2 Accent 3" w:semiHidden="0" w:uiPriority="64" w:unhideWhenUsed="0"/>
-    <w:lsdException w:name="Medium List 1 Accent 3" w:semiHidden="0" w:uiPriority="65" w:unhideWhenUsed="0"/>
-    <w:lsdException w:name="Medium List 2 Accent 3" w:semiHidden="0" w:uiPriority="66" w:unhideWhenUsed="0"/>
-    <w:lsdException w:name="Medium Grid 1 Accent 3" w:semiHidden="0" w:uiPriority="67" w:unhideWhenUsed="0"/>
-    <w:lsdException w:name="Medium Grid 2 Accent 3" w:semiHidden="0" w:uiPriority="68" w:unhideWhenUsed="0"/>
-    <w:lsdException w:name="Medium Grid 3 Accent 3" w:semiHidden="0" w:uiPriority="69" w:unhideWhenUsed="0"/>
-    <w:lsdException w:name="Dark List Accent 3" w:semiHidden="0" w:uiPriority="70" w:unhideWhenUsed="0"/>
-    <w:lsdException w:name="Colorful Shading Accent 3" w:semiHidden="0" w:uiPriority="71" w:unhideWhenUsed="0"/>
-    <w:lsdException w:name="Colorful List Accent 3" w:semiHidden="0" w:uiPriority="72" w:unhideWhenUsed="0"/>
-    <w:lsdException w:name="Colorful Grid Accent 3" w:semiHidden="0" w:uiPriority="73" w:unhideWhenUsed="0"/>
-    <w:lsdException w:name="Light Shading Accent 4" w:semiHidden="0" w:uiPriority="60" w:unhideWhenUsed="0"/>
-    <w:lsdException w:name="Light List Accent 4" w:semiHidden="0" w:uiPriority="61" w:unhideWhenUsed="0"/>
-    <w:lsdException w:name="Light Grid Accent 4" w:semiHidden="0" w:uiPriority="62" w:unhideWhenUsed="0"/>
-    <w:lsdException w:name="Medium Shading 1 Accent 4" w:semiHidden="0" w:uiPriority="63" w:unhideWhenUsed="0"/>
-    <w:lsdException w:name="Medium Shading 2 Accent 4" w:semiHidden="0" w:uiPriority="64" w:unhideWhenUsed="0"/>
-    <w:lsdException w:name="Medium List 1 Accent 4" w:semiHidden="0" w:uiPriority="65" w:unhideWhenUsed="0"/>
-    <w:lsdException w:name="Medium List 2 Accent 4" w:semiHidden="0" w:uiPriority="66" w:unhideWhenUsed="0"/>
-    <w:lsdException w:name="Medium Grid 1 Accent 4" w:semiHidden="0" w:uiPriority="67" w:unhideWhenUsed="0"/>
-    <w:lsdException w:name="Medium Grid 2 Accent 4" w:semiHidden="0" w:uiPriority="68" w:unhideWhenUsed="0"/>
-    <w:lsdException w:name="Medium Grid 3 Accent 4" w:semiHidden="0" w:uiPriority="69" w:unhideWhenUsed="0"/>
-    <w:lsdException w:name="Dark List Accent 4" w:semiHidden="0" w:uiPriority="70" w:unhideWhenUsed="0"/>
-    <w:lsdException w:name="Colorful Shading Accent 4" w:semiHidden="0" w:uiPriority="71" w:unhideWhenUsed="0"/>
-    <w:lsdException w:name="Colorful List Accent 4" w:semiHidden="0" w:uiPriority="72" w:unhideWhenUsed="0"/>
-    <w:lsdException w:name="Colorful Grid Accent 4" w:semiHidden="0" w:uiPriority="73" w:unhideWhenUsed="0"/>
-    <w:lsdException w:name="Light Shading Accent 5" w:semiHidden="0" w:uiPriority="60" w:unhideWhenUsed="0"/>
-    <w:lsdException w:name="Light List Accent 5" w:semiHidden="0" w:uiPriority="61" w:unhideWhenUsed="0"/>
-    <w:lsdException w:name="Light Grid Accent 5" w:semiHidden="0" w:uiPriority="62" w:unhideWhenUsed="0"/>
-    <w:lsdException w:name="Medium Shading 1 Accent 5" w:semiHidden="0" w:uiPriority="63" w:unhideWhenUsed="0"/>
-    <w:lsdException w:name="Medium Shading 2 Accent 5" w:semiHidden="0" w:uiPriority="64" w:unhideWhenUsed="0"/>
-    <w:lsdException w:name="Medium List 1 Accent 5" w:semiHidden="0" w:uiPriority="65" w:unhideWhenUsed="0"/>
-    <w:lsdException w:name="Medium List 2 Accent 5" w:semiHidden="0" w:uiPriority="66" w:unhideWhenUsed="0"/>
-    <w:lsdException w:name="Medium Grid 1 Accent 5" w:semiHidden="0" w:uiPriority="67" w:unhideWhenUsed="0"/>
-    <w:lsdException w:name="Medium Grid 2 Accent 5" w:semiHidden="0" w:uiPriority="68" w:unhideWhenUsed="0"/>
-    <w:lsdException w:name="Medium Grid 3 Accent 5" w:semiHidden="0" w:uiPriority="69" w:unhideWhenUsed="0"/>
-    <w:lsdException w:name="Dark List Accent 5" w:semiHidden="0" w:uiPriority="70" w:unhideWhenUsed="0"/>
-    <w:lsdException w:name="Colorful Shading Accent 5" w:semiHidden="0" w:uiPriority="71" w:unhideWhenUsed="0"/>
-    <w:lsdException w:name="Colorful List Accent 5" w:semiHidden="0" w:uiPriority="72" w:unhideWhenUsed="0"/>
-    <w:lsdException w:name="Colorful Grid Accent 5" w:semiHidden="0" w:uiPriority="73" w:unhideWhenUsed="0"/>
-    <w:lsdException w:name="Light Shading Accent 6" w:semiHidden="0" w:uiPriority="60" w:unhideWhenUsed="0"/>
-    <w:lsdException w:name="Light List Accent 6" w:semiHidden="0" w:uiPriority="61" w:unhideWhenUsed="0"/>
-    <w:lsdException w:name="Light Grid Accent 6" w:semiHidden="0" w:uiPriority="62" w:unhideWhenUsed="0"/>
-    <w:lsdException w:name="Medium Shading 1 Accent 6" w:semiHidden="0" w:uiPriority="63" w:unhideWhenUsed="0"/>
-    <w:lsdException w:name="Medium Shading 2 Accent 6" w:semiHidden="0" w:uiPriority="64" w:unhideWhenUsed="0"/>
-    <w:lsdException w:name="Medium List 1 Accent 6" w:semiHidden="0" w:uiPriority="65" w:unhideWhenUsed="0"/>
-    <w:lsdException w:name="Medium List 2 Accent 6" w:semiHidden="0" w:uiPriority="66" w:unhideWhenUsed="0"/>
-    <w:lsdException w:name="Medium Grid 1 Accent 6" w:semiHidden="0" w:uiPriority="67" w:unhideWhenUsed="0"/>
-    <w:lsdException w:name="Medium Grid 2 Accent 6" w:semiHidden="0" w:uiPriority="68" w:unhideWhenUsed="0"/>
-    <w:lsdException w:name="Medium Grid 3 Accent 6" w:semiHidden="0" w:uiPriority="69" w:unhideWhenUsed="0"/>
-    <w:lsdException w:name="Dark List Accent 6" w:semiHidden="0" w:uiPriority="70" w:unhideWhenUsed="0"/>
-    <w:lsdException w:name="Colorful Shading Accent 6" w:semiHidden="0" w:uiPriority="71" w:unhideWhenUsed="0"/>
-    <w:lsdException w:name="Colorful List Accent 6" w:semiHidden="0" w:uiPriority="72" w:unhideWhenUsed="0"/>
-    <w:lsdException w:name="Colorful Grid Accent 6" w:semiHidden="0" w:uiPriority="73" w:unhideWhenUsed="0"/>
-    <w:lsdException w:name="Subtle Emphasis" w:semiHidden="0" w:uiPriority="19" w:unhideWhenUsed="0" w:qFormat="1"/>
-    <w:lsdException w:name="Intense Emphasis" w:semiHidden="0" w:uiPriority="21" w:unhideWhenUsed="0" w:qFormat="1"/>
-    <w:lsdException w:name="Subtle Reference" w:semiHidden="0" w:uiPriority="31" w:unhideWhenUsed="0" w:qFormat="1"/>
-    <w:lsdException w:name="Intense Reference" w:semiHidden="0" w:uiPriority="32" w:unhideWhenUsed="0" w:qFormat="1"/>
-    <w:lsdException w:name="Book Title" w:semiHidden="0" w:uiPriority="33" w:unhideWhenUsed="0" w:qFormat="1"/>
-    <w:lsdException w:name="Bibliography" w:uiPriority="37"/>
-    <w:lsdException w:name="TOC Heading" w:uiPriority="39" w:qFormat="1"/>
+  <w:latentStyles w:defLockedState="0" w:defUIPriority="99" w:defSemiHidden="0" w:defUnhideWhenUsed="0" w:defQFormat="0" w:count="376">
+    <w:lsdException w:name="Normal" w:uiPriority="0" w:qFormat="1"/>
+    <w:lsdException w:name="heading 1" w:uiPriority="0" w:qFormat="1"/>
+    <w:lsdException w:name="heading 2" w:semiHidden="1" w:uiPriority="0" w:unhideWhenUsed="1" w:qFormat="1"/>
+    <w:lsdException w:name="heading 3" w:semiHidden="1" w:uiPriority="0" w:unhideWhenUsed="1" w:qFormat="1"/>
+    <w:lsdException w:name="heading 4" w:semiHidden="1" w:uiPriority="9" w:unhideWhenUsed="1" w:qFormat="1"/>
+    <w:lsdException w:name="heading 5" w:semiHidden="1" w:uiPriority="9" w:unhideWhenUsed="1" w:qFormat="1"/>
+    <w:lsdException w:name="heading 6" w:semiHidden="1" w:uiPriority="9" w:unhideWhenUsed="1" w:qFormat="1"/>
+    <w:lsdException w:name="heading 7" w:semiHidden="1" w:uiPriority="9" w:unhideWhenUsed="1" w:qFormat="1"/>
+    <w:lsdException w:name="heading 8" w:semiHidden="1" w:uiPriority="9" w:unhideWhenUsed="1" w:qFormat="1"/>
+    <w:lsdException w:name="heading 9" w:semiHidden="1" w:uiPriority="9" w:unhideWhenUsed="1" w:qFormat="1"/>
+    <w:lsdException w:name="index 1" w:semiHidden="1" w:unhideWhenUsed="1"/>
+    <w:lsdException w:name="index 2" w:semiHidden="1" w:unhideWhenUsed="1"/>
+    <w:lsdException w:name="index 3" w:semiHidden="1" w:unhideWhenUsed="1"/>
+    <w:lsdException w:name="index 4" w:semiHidden="1" w:unhideWhenUsed="1"/>
+    <w:lsdException w:name="index 5" w:semiHidden="1" w:unhideWhenUsed="1"/>
+    <w:lsdException w:name="index 6" w:semiHidden="1" w:unhideWhenUsed="1"/>
+    <w:lsdException w:name="index 7" w:semiHidden="1" w:unhideWhenUsed="1"/>
+    <w:lsdException w:name="index 8" w:semiHidden="1" w:unhideWhenUsed="1"/>
+    <w:lsdException w:name="index 9" w:semiHidden="1" w:unhideWhenUsed="1"/>
+    <w:lsdException w:name="toc 1" w:semiHidden="1" w:uiPriority="39" w:unhideWhenUsed="1"/>
+    <w:lsdException w:name="toc 2" w:semiHidden="1" w:uiPriority="39" w:unhideWhenUsed="1"/>
+    <w:lsdException w:name="toc 3" w:semiHidden="1" w:uiPriority="39" w:unhideWhenUsed="1"/>
+    <w:lsdException w:name="toc 4" w:semiHidden="1" w:uiPriority="39" w:unhideWhenUsed="1"/>
+    <w:lsdException w:name="toc 5" w:semiHidden="1" w:uiPriority="39" w:unhideWhenUsed="1"/>
+    <w:lsdException w:name="toc 6" w:semiHidden="1" w:uiPriority="39" w:unhideWhenUsed="1"/>
+    <w:lsdException w:name="toc 7" w:semiHidden="1" w:uiPriority="39" w:unhideWhenUsed="1"/>
+    <w:lsdException w:name="toc 8" w:semiHidden="1" w:uiPriority="39" w:unhideWhenUsed="1"/>
+    <w:lsdException w:name="toc 9" w:semiHidden="1" w:uiPriority="39" w:unhideWhenUsed="1"/>
+    <w:lsdException w:name="Normal Indent" w:semiHidden="1" w:unhideWhenUsed="1"/>
+    <w:lsdException w:name="footnote text" w:semiHidden="1" w:unhideWhenUsed="1"/>
+    <w:lsdException w:name="annotation text" w:semiHidden="1" w:unhideWhenUsed="1"/>
+    <w:lsdException w:name="header" w:semiHidden="1" w:unhideWhenUsed="1"/>
+    <w:lsdException w:name="footer" w:semiHidden="1" w:unhideWhenUsed="1"/>
+    <w:lsdException w:name="index heading" w:semiHidden="1" w:unhideWhenUsed="1"/>
+    <w:lsdException w:name="caption" w:semiHidden="1" w:uiPriority="35" w:unhideWhenUsed="1" w:qFormat="1"/>
+    <w:lsdException w:name="table of figures" w:semiHidden="1" w:unhideWhenUsed="1"/>
+    <w:lsdException w:name="envelope address" w:semiHidden="1" w:unhideWhenUsed="1"/>
+    <w:lsdException w:name="envelope return" w:semiHidden="1" w:unhideWhenUsed="1"/>
+    <w:lsdException w:name="footnote reference" w:semiHidden="1" w:unhideWhenUsed="1"/>
+    <w:lsdException w:name="annotation reference" w:semiHidden="1" w:unhideWhenUsed="1"/>
+    <w:lsdException w:name="line number" w:semiHidden="1" w:unhideWhenUsed="1"/>
+    <w:lsdException w:name="page number" w:semiHidden="1" w:unhideWhenUsed="1"/>
+    <w:lsdException w:name="endnote reference" w:semiHidden="1" w:unhideWhenUsed="1"/>
+    <w:lsdException w:name="endnote text" w:semiHidden="1" w:unhideWhenUsed="1"/>
+    <w:lsdException w:name="table of authorities" w:semiHidden="1" w:unhideWhenUsed="1"/>
+    <w:lsdException w:name="macro" w:semiHidden="1" w:unhideWhenUsed="1"/>
+    <w:lsdException w:name="toa heading" w:semiHidden="1" w:unhideWhenUsed="1"/>
+    <w:lsdException w:name="List" w:semiHidden="1" w:unhideWhenUsed="1"/>
+    <w:lsdException w:name="List Bullet" w:semiHidden="1" w:unhideWhenUsed="1"/>
+    <w:lsdException w:name="List Number" w:semiHidden="1" w:unhideWhenUsed="1"/>
+    <w:lsdException w:name="List 2" w:semiHidden="1" w:unhideWhenUsed="1"/>
+    <w:lsdException w:name="List 3" w:semiHidden="1" w:unhideWhenUsed="1"/>
+    <w:lsdException w:name="List 4" w:semiHidden="1" w:unhideWhenUsed="1"/>
+    <w:lsdException w:name="List 5" w:semiHidden="1" w:unhideWhenUsed="1"/>
+    <w:lsdException w:name="List Bullet 2" w:semiHidden="1" w:unhideWhenUsed="1"/>
+    <w:lsdException w:name="List Bullet 3" w:semiHidden="1" w:unhideWhenUsed="1"/>
+    <w:lsdException w:name="List Bullet 4" w:semiHidden="1" w:unhideWhenUsed="1"/>
+    <w:lsdException w:name="List Bullet 5" w:semiHidden="1" w:unhideWhenUsed="1"/>
+    <w:lsdException w:name="List Number 2" w:semiHidden="1" w:unhideWhenUsed="1"/>
+    <w:lsdException w:name="List Number 3" w:semiHidden="1" w:unhideWhenUsed="1"/>
+    <w:lsdException w:name="List Number 4" w:semiHidden="1" w:unhideWhenUsed="1"/>
+    <w:lsdException w:name="List Number 5" w:semiHidden="1" w:unhideWhenUsed="1"/>
+    <w:lsdException w:name="Title" w:uiPriority="10" w:qFormat="1"/>
+    <w:lsdException w:name="Closing" w:semiHidden="1" w:unhideWhenUsed="1"/>
+    <w:lsdException w:name="Signature" w:semiHidden="1" w:unhideWhenUsed="1"/>
+    <w:lsdException w:name="Default Paragraph Font" w:semiHidden="1" w:uiPriority="1" w:unhideWhenUsed="1"/>
+    <w:lsdException w:name="Body Text" w:semiHidden="1" w:uiPriority="0" w:unhideWhenUsed="1" w:qFormat="1"/>
+    <w:lsdException w:name="Body Text Indent" w:semiHidden="1" w:unhideWhenUsed="1"/>
+    <w:lsdException w:name="List Continue" w:semiHidden="1" w:unhideWhenUsed="1"/>
+    <w:lsdException w:name="List Continue 2" w:semiHidden="1" w:unhideWhenUsed="1"/>
+    <w:lsdException w:name="List Continue 3" w:semiHidden="1" w:unhideWhenUsed="1"/>
+    <w:lsdException w:name="List Continue 4" w:semiHidden="1" w:unhideWhenUsed="1"/>
+    <w:lsdException w:name="List Continue 5" w:semiHidden="1" w:unhideWhenUsed="1"/>
+    <w:lsdException w:name="Message Header" w:semiHidden="1" w:unhideWhenUsed="1"/>
+    <w:lsdException w:name="Subtitle" w:uiPriority="11" w:qFormat="1"/>
+    <w:lsdException w:name="Salutation" w:semiHidden="1" w:unhideWhenUsed="1"/>
+    <w:lsdException w:name="Date" w:semiHidden="1" w:unhideWhenUsed="1"/>
+    <w:lsdException w:name="Body Text First Indent" w:semiHidden="1" w:unhideWhenUsed="1"/>
+    <w:lsdException w:name="Body Text First Indent 2" w:semiHidden="1" w:unhideWhenUsed="1"/>
+    <w:lsdException w:name="Note Heading" w:semiHidden="1" w:unhideWhenUsed="1"/>
+    <w:lsdException w:name="Body Text 2" w:semiHidden="1" w:unhideWhenUsed="1"/>
+    <w:lsdException w:name="Body Text 3" w:semiHidden="1" w:unhideWhenUsed="1"/>
+    <w:lsdException w:name="Body Text Indent 2" w:semiHidden="1" w:unhideWhenUsed="1"/>
+    <w:lsdException w:name="Body Text Indent 3" w:semiHidden="1" w:unhideWhenUsed="1"/>
+    <w:lsdException w:name="Block Text" w:semiHidden="1" w:uiPriority="0" w:unhideWhenUsed="1"/>
+    <w:lsdException w:name="Hyperlink" w:semiHidden="1" w:unhideWhenUsed="1"/>
+    <w:lsdException w:name="FollowedHyperlink" w:semiHidden="1" w:unhideWhenUsed="1"/>
+    <w:lsdException w:name="Strong" w:uiPriority="22" w:qFormat="1"/>
+    <w:lsdException w:name="Emphasis" w:uiPriority="20" w:qFormat="1"/>
+    <w:lsdException w:name="Document Map" w:semiHidden="1" w:unhideWhenUsed="1"/>
+    <w:lsdException w:name="Plain Text" w:semiHidden="1" w:unhideWhenUsed="1"/>
+    <w:lsdException w:name="E-mail Signature" w:semiHidden="1" w:unhideWhenUsed="1"/>
+    <w:lsdException w:name="HTML Top of Form" w:semiHidden="1" w:unhideWhenUsed="1"/>
+    <w:lsdException w:name="HTML Bottom of Form" w:semiHidden="1" w:unhideWhenUsed="1"/>
+    <w:lsdException w:name="Normal (Web)" w:semiHidden="1" w:unhideWhenUsed="1"/>
+    <w:lsdException w:name="HTML Acronym" w:semiHidden="1" w:unhideWhenUsed="1"/>
+    <w:lsdException w:name="HTML Address" w:semiHidden="1" w:unhideWhenUsed="1"/>
+    <w:lsdException w:name="HTML Cite" w:semiHidden="1" w:unhideWhenUsed="1"/>
+    <w:lsdException w:name="HTML Code" w:semiHidden="1" w:unhideWhenUsed="1"/>
+    <w:lsdException w:name="HTML Definition" w:semiHidden="1" w:unhideWhenUsed="1"/>
+    <w:lsdException w:name="HTML Keyboard" w:semiHidden="1" w:unhideWhenUsed="1"/>
+    <w:lsdException w:name="HTML Preformatted" w:semiHidden="1" w:unhideWhenUsed="1"/>
+    <w:lsdException w:name="HTML Sample" w:semiHidden="1" w:unhideWhenUsed="1"/>
+    <w:lsdException w:name="HTML Typewriter" w:semiHidden="1" w:unhideWhenUsed="1"/>
+    <w:lsdException w:name="HTML Variable" w:semiHidden="1" w:unhideWhenUsed="1"/>
+    <w:lsdException w:name="Normal Table" w:semiHidden="1" w:unhideWhenUsed="1"/>
+    <w:lsdException w:name="annotation subject" w:semiHidden="1" w:unhideWhenUsed="1"/>
+    <w:lsdException w:name="No List" w:semiHidden="1" w:unhideWhenUsed="1"/>
+    <w:lsdException w:name="Outline List 1" w:semiHidden="1" w:unhideWhenUsed="1"/>
+    <w:lsdException w:name="Outline List 2" w:semiHidden="1" w:unhideWhenUsed="1"/>
+    <w:lsdException w:name="Outline List 3" w:semiHidden="1" w:unhideWhenUsed="1"/>
+    <w:lsdException w:name="Table Simple 1" w:semiHidden="1" w:unhideWhenUsed="1"/>
+    <w:lsdException w:name="Table Simple 2" w:semiHidden="1" w:unhideWhenUsed="1"/>
+    <w:lsdException w:name="Table Simple 3" w:semiHidden="1" w:unhideWhenUsed="1"/>
+    <w:lsdException w:name="Table Classic 1" w:semiHidden="1" w:unhideWhenUsed="1"/>
+    <w:lsdException w:name="Table Classic 2" w:semiHidden="1" w:unhideWhenUsed="1"/>
+    <w:lsdException w:name="Table Classic 3" w:semiHidden="1" w:unhideWhenUsed="1"/>
+    <w:lsdException w:name="Table Classic 4" w:semiHidden="1" w:unhideWhenUsed="1"/>
+    <w:lsdException w:name="Table Colorful 1" w:semiHidden="1" w:unhideWhenUsed="1"/>
+    <w:lsdException w:name="Table Colorful 2" w:semiHidden="1" w:unhideWhenUsed="1"/>
+    <w:lsdException w:name="Table Colorful 3" w:semiHidden="1" w:unhideWhenUsed="1"/>
+    <w:lsdException w:name="Table Columns 1" w:semiHidden="1" w:unhideWhenUsed="1"/>
+    <w:lsdException w:name="Table Columns 2" w:semiHidden="1" w:unhideWhenUsed="1"/>
+    <w:lsdException w:name="Table Columns 3" w:semiHidden="1" w:unhideWhenUsed="1"/>
+    <w:lsdException w:name="Table Columns 4" w:semiHidden="1" w:unhideWhenUsed="1"/>
+    <w:lsdException w:name="Table Columns 5" w:semiHidden="1" w:unhideWhenUsed="1"/>
+    <w:lsdException w:name="Table Grid 1" w:semiHidden="1" w:unhideWhenUsed="1"/>
+    <w:lsdException w:name="Table Grid 2" w:semiHidden="1" w:unhideWhenUsed="1"/>
+    <w:lsdException w:name="Table Grid 3" w:semiHidden="1" w:unhideWhenUsed="1"/>
+    <w:lsdException w:name="Table Grid 4" w:semiHidden="1" w:unhideWhenUsed="1"/>
+    <w:lsdException w:name="Table Grid 5" w:semiHidden="1" w:unhideWhenUsed="1"/>
+    <w:lsdException w:name="Table Grid 6" w:semiHidden="1" w:unhideWhenUsed="1"/>
+    <w:lsdException w:name="Table Grid 7" w:semiHidden="1" w:unhideWhenUsed="1"/>
+    <w:lsdException w:name="Table Grid 8" w:semiHidden="1" w:unhideWhenUsed="1"/>
+    <w:lsdException w:name="Table List 1" w:semiHidden="1" w:unhideWhenUsed="1"/>
+    <w:lsdException w:name="Table List 2" w:semiHidden="1" w:unhideWhenUsed="1"/>
+    <w:lsdException w:name="Table List 3" w:semiHidden="1" w:unhideWhenUsed="1"/>
+    <w:lsdException w:name="Table List 4" w:semiHidden="1" w:unhideWhenUsed="1"/>
+    <w:lsdException w:name="Table List 5" w:semiHidden="1" w:unhideWhenUsed="1"/>
+    <w:lsdException w:name="Table List 6" w:semiHidden="1" w:unhideWhenUsed="1"/>
+    <w:lsdException w:name="Table List 7" w:semiHidden="1" w:unhideWhenUsed="1"/>
+    <w:lsdException w:name="Table List 8" w:semiHidden="1" w:unhideWhenUsed="1"/>
+    <w:lsdException w:name="Table 3D effects 1" w:semiHidden="1" w:unhideWhenUsed="1"/>
+    <w:lsdException w:name="Table 3D effects 2" w:semiHidden="1" w:unhideWhenUsed="1"/>
+    <w:lsdException w:name="Table 3D effects 3" w:semiHidden="1" w:unhideWhenUsed="1"/>
+    <w:lsdException w:name="Table Contemporary" w:semiHidden="1" w:unhideWhenUsed="1"/>
+    <w:lsdException w:name="Table Elegant" w:semiHidden="1" w:unhideWhenUsed="1"/>
+    <w:lsdException w:name="Table Professional" w:semiHidden="1" w:unhideWhenUsed="1"/>
+    <w:lsdException w:name="Table Subtle 1" w:semiHidden="1" w:unhideWhenUsed="1"/>
+    <w:lsdException w:name="Table Subtle 2" w:semiHidden="1" w:unhideWhenUsed="1"/>
+    <w:lsdException w:name="Table Web 1" w:semiHidden="1" w:unhideWhenUsed="1"/>
+    <w:lsdException w:name="Table Web 2" w:semiHidden="1" w:unhideWhenUsed="1"/>
+    <w:lsdException w:name="Table Web 3" w:semiHidden="1" w:unhideWhenUsed="1"/>
+    <w:lsdException w:name="Balloon Text" w:semiHidden="1" w:unhideWhenUsed="1"/>
+    <w:lsdException w:name="Table Grid" w:uiPriority="59"/>
+    <w:lsdException w:name="Table Theme" w:semiHidden="1" w:unhideWhenUsed="1"/>
+    <w:lsdException w:name="Placeholder Text" w:semiHidden="1"/>
+    <w:lsdException w:name="No Spacing" w:uiPriority="0" w:qFormat="1"/>
+    <w:lsdException w:name="Light Shading" w:uiPriority="60"/>
+    <w:lsdException w:name="Light List" w:uiPriority="61"/>
+    <w:lsdException w:name="Light Grid" w:uiPriority="62"/>
+    <w:lsdException w:name="Medium Shading 1" w:uiPriority="63"/>
+    <w:lsdException w:name="Medium Shading 2" w:uiPriority="64"/>
+    <w:lsdException w:name="Medium List 1" w:uiPriority="65"/>
+    <w:lsdException w:name="Medium List 2" w:uiPriority="66"/>
+    <w:lsdException w:name="Medium Grid 1" w:uiPriority="67"/>
+    <w:lsdException w:name="Medium Grid 2" w:uiPriority="68"/>
+    <w:lsdException w:name="Medium Grid 3" w:uiPriority="69"/>
+    <w:lsdException w:name="Dark List" w:uiPriority="70"/>
+    <w:lsdException w:name="Colorful Shading" w:uiPriority="71"/>
+    <w:lsdException w:name="Colorful List" w:uiPriority="72"/>
+    <w:lsdException w:name="Colorful Grid" w:uiPriority="73"/>
+    <w:lsdException w:name="Light Shading Accent 1" w:uiPriority="60"/>
+    <w:lsdException w:name="Light List Accent 1" w:uiPriority="61"/>
+    <w:lsdException w:name="Light Grid Accent 1" w:uiPriority="62"/>
+    <w:lsdException w:name="Medium Shading 1 Accent 1" w:uiPriority="63"/>
+    <w:lsdException w:name="Medium Shading 2 Accent 1" w:uiPriority="64"/>
+    <w:lsdException w:name="Medium List 1 Accent 1" w:uiPriority="65"/>
+    <w:lsdException w:name="Revision" w:semiHidden="1"/>
+    <w:lsdException w:name="List Paragraph" w:uiPriority="34" w:qFormat="1"/>
+    <w:lsdException w:name="Quote" w:uiPriority="29" w:qFormat="1"/>
+    <w:lsdException w:name="Intense Quote" w:uiPriority="30" w:qFormat="1"/>
+    <w:lsdException w:name="Medium List 2 Accent 1" w:uiPriority="66"/>
+    <w:lsdException w:name="Medium Grid 1 Accent 1" w:uiPriority="67"/>
+    <w:lsdException w:name="Medium Grid 2 Accent 1" w:uiPriority="68"/>
+    <w:lsdException w:name="Medium Grid 3 Accent 1" w:uiPriority="69"/>
+    <w:lsdException w:name="Dark List Accent 1" w:uiPriority="70"/>
+    <w:lsdException w:name="Colorful Shading Accent 1" w:uiPriority="71"/>
+    <w:lsdException w:name="Colorful List Accent 1" w:uiPriority="72"/>
+    <w:lsdException w:name="Colorful Grid Accent 1" w:uiPriority="73"/>
+    <w:lsdException w:name="Light Shading Accent 2" w:uiPriority="60"/>
+    <w:lsdException w:name="Light List Accent 2" w:uiPriority="61"/>
+    <w:lsdException w:name="Light Grid Accent 2" w:uiPriority="62"/>
+    <w:lsdException w:name="Medium Shading 1 Accent 2" w:uiPriority="63"/>
+    <w:lsdException w:name="Medium Shading 2 Accent 2" w:uiPriority="64"/>
+    <w:lsdException w:name="Medium List 1 Accent 2" w:uiPriority="65"/>
+    <w:lsdException w:name="Medium List 2 Accent 2" w:uiPriority="66"/>
+    <w:lsdException w:name="Medium Grid 1 Accent 2" w:uiPriority="67"/>
+    <w:lsdException w:name="Medium Grid 2 Accent 2" w:uiPriority="68"/>
+    <w:lsdException w:name="Medium Grid 3 Accent 2" w:uiPriority="69"/>
+    <w:lsdException w:name="Dark List Accent 2" w:uiPriority="70"/>
+    <w:lsdException w:name="Colorful Shading Accent 2" w:uiPriority="71"/>
+    <w:lsdException w:name="Colorful List Accent 2" w:uiPriority="72"/>
+    <w:lsdException w:name="Colorful Grid Accent 2" w:uiPriority="73"/>
+    <w:lsdException w:name="Light Shading Accent 3" w:uiPriority="60"/>
+    <w:lsdException w:name="Light List Accent 3" w:uiPriority="61"/>
+    <w:lsdException w:name="Light Grid Accent 3" w:uiPriority="62"/>
+    <w:lsdException w:name="Medium Shading 1 Accent 3" w:uiPriority="63"/>
+    <w:lsdException w:name="Medium Shading 2 Accent 3" w:uiPriority="64"/>
+    <w:lsdException w:name="Medium List 1 Accent 3" w:uiPriority="65"/>
+    <w:lsdException w:name="Medium List 2 Accent 3" w:uiPriority="66"/>
+    <w:lsdException w:name="Medium Grid 1 Accent 3" w:uiPriority="67"/>
+    <w:lsdException w:name="Medium Grid 2 Accent 3" w:uiPriority="68"/>
+    <w:lsdException w:name="Medium Grid 3 Accent 3" w:uiPriority="69"/>
+    <w:lsdException w:name="Dark List Accent 3" w:uiPriority="70"/>
+    <w:lsdException w:name="Colorful Shading Accent 3" w:uiPriority="71"/>
+    <w:lsdException w:name="Colorful List Accent 3" w:uiPriority="72"/>
+    <w:lsdException w:name="Colorful Grid Accent 3" w:uiPriority="73"/>
+    <w:lsdException w:name="Light Shading Accent 4" w:uiPriority="60"/>
+    <w:lsdException w:name="Light List Accent 4" w:uiPriority="61"/>
+    <w:lsdException w:name="Light Grid Accent 4" w:uiPriority="62"/>
+    <w:lsdException w:name="Medium Shading 1 Accent 4" w:uiPriority="63"/>
+    <w:lsdException w:name="Medium Shading 2 Accent 4" w:uiPriority="64"/>
+    <w:lsdException w:name="Medium List 1 Accent 4" w:uiPriority="65"/>
+    <w:lsdException w:name="Medium List 2 Accent 4" w:uiPriority="66"/>
+    <w:lsdException w:name="Medium Grid 1 Accent 4" w:uiPriority="67"/>
+    <w:lsdException w:name="Medium Grid 2 Accent 4" w:uiPriority="68"/>
+    <w:lsdException w:name="Medium Grid 3 Accent 4" w:uiPriority="69"/>
+    <w:lsdException w:name="Dark List Accent 4" w:uiPriority="70"/>
+    <w:lsdException w:name="Colorful Shading Accent 4" w:uiPriority="71"/>
+    <w:lsdException w:name="Colorful List Accent 4" w:uiPriority="72"/>
+    <w:lsdException w:name="Colorful Grid Accent 4" w:uiPriority="73"/>
+    <w:lsdException w:name="Light Shading Accent 5" w:uiPriority="60"/>
+    <w:lsdException w:name="Light List Accent 5" w:uiPriority="61"/>
+    <w:lsdException w:name="Light Grid Accent 5" w:uiPriority="62"/>
+    <w:lsdException w:name="Medium Shading 1 Accent 5" w:uiPriority="63"/>
+    <w:lsdException w:name="Medium Shading 2 Accent 5" w:uiPriority="64"/>
+    <w:lsdException w:name="Medium List 1 Accent 5" w:uiPriority="65"/>
+    <w:lsdException w:name="Medium List 2 Accent 5" w:uiPriority="66"/>
+    <w:lsdException w:name="Medium Grid 1 Accent 5" w:uiPriority="67"/>
+    <w:lsdException w:name="Medium Grid 2 Accent 5" w:uiPriority="68"/>
+    <w:lsdException w:name="Medium Grid 3 Accent 5" w:uiPriority="69"/>
+    <w:lsdException w:name="Dark List Accent 5" w:uiPriority="70"/>
+    <w:lsdException w:name="Colorful Shading Accent 5" w:uiPriority="71"/>
+    <w:lsdException w:name="Colorful List Accent 5" w:uiPriority="72"/>
+    <w:lsdException w:name="Colorful Grid Accent 5" w:uiPriority="73"/>
+    <w:lsdException w:name="Light Shading Accent 6" w:uiPriority="60"/>
+    <w:lsdException w:name="Light List Accent 6" w:uiPriority="61"/>
+    <w:lsdException w:name="Light Grid Accent 6" w:uiPriority="62"/>
+    <w:lsdException w:name="Medium Shading 1 Accent 6" w:uiPriority="63"/>
+    <w:lsdException w:name="Medium Shading 2 Accent 6" w:uiPriority="64"/>
+    <w:lsdException w:name="Medium List 1 Accent 6" w:uiPriority="65"/>
+    <w:lsdException w:name="Medium List 2 Accent 6" w:uiPriority="66"/>
+    <w:lsdException w:name="Medium Grid 1 Accent 6" w:uiPriority="67"/>
+    <w:lsdException w:name="Medium Grid 2 Accent 6" w:uiPriority="68"/>
+    <w:lsdException w:name="Medium Grid 3 Accent 6" w:uiPriority="69"/>
+    <w:lsdException w:name="Dark List Accent 6" w:uiPriority="70"/>
+    <w:lsdException w:name="Colorful Shading Accent 6" w:uiPriority="71"/>
+    <w:lsdException w:name="Colorful List Accent 6" w:uiPriority="72"/>
+    <w:lsdException w:name="Colorful Grid Accent 6" w:uiPriority="73"/>
+    <w:lsdException w:name="Subtle Emphasis" w:uiPriority="19" w:qFormat="1"/>
+    <w:lsdException w:name="Intense Emphasis" w:uiPriority="21" w:qFormat="1"/>
+    <w:lsdException w:name="Subtle Reference" w:uiPriority="31" w:qFormat="1"/>
+    <w:lsdException w:name="Intense Reference" w:uiPriority="32" w:qFormat="1"/>
+    <w:lsdException w:name="Book Title" w:uiPriority="33" w:qFormat="1"/>
+    <w:lsdException w:name="Bibliography" w:semiHidden="1" w:uiPriority="37" w:unhideWhenUsed="1"/>
+    <w:lsdException w:name="TOC Heading" w:semiHidden="1" w:uiPriority="39" w:unhideWhenUsed="1" w:qFormat="1"/>
+    <w:lsdException w:name="Plain Table 5" w:semiHidden="1" w:unhideWhenUsed="1"/>
+    <w:lsdException w:name="Grid Table Light" w:semiHidden="1" w:unhideWhenUsed="1"/>
+    <w:lsdException w:name="Grid Table 1 Light" w:semiHidden="1" w:unhideWhenUsed="1"/>
+    <w:lsdException w:name="Grid Table 2" w:semiHidden="1" w:unhideWhenUsed="1"/>
+    <w:lsdException w:name="Grid Table 3" w:semiHidden="1" w:unhideWhenUsed="1"/>
+    <w:lsdException w:name="Grid Table 4" w:uiPriority="49"/>
+    <w:lsdException w:name="Grid Table 5 Dark" w:uiPriority="50"/>
+    <w:lsdException w:name="Grid Table 6 Colorful" w:uiPriority="51"/>
+    <w:lsdException w:name="Grid Table 7 Colorful" w:uiPriority="52"/>
+    <w:lsdException w:name="Grid Table 1 Light Accent 1" w:uiPriority="46"/>
+    <w:lsdException w:name="Grid Table 2 Accent 1" w:uiPriority="47"/>
+    <w:lsdException w:name="Grid Table 3 Accent 1" w:uiPriority="48"/>
+    <w:lsdException w:name="Grid Table 4 Accent 1" w:uiPriority="49"/>
+    <w:lsdException w:name="Grid Table 5 Dark Accent 1" w:uiPriority="50"/>
+    <w:lsdException w:name="Grid Table 6 Colorful Accent 1" w:uiPriority="51"/>
+    <w:lsdException w:name="Grid Table 7 Colorful Accent 1" w:uiPriority="52"/>
+    <w:lsdException w:name="Grid Table 1 Light Accent 2" w:uiPriority="46"/>
+    <w:lsdException w:name="Grid Table 2 Accent 2" w:uiPriority="47"/>
+    <w:lsdException w:name="Grid Table 3 Accent 2" w:uiPriority="48"/>
+    <w:lsdException w:name="Grid Table 4 Accent 2" w:uiPriority="49"/>
+    <w:lsdException w:name="Grid Table 5 Dark Accent 2" w:uiPriority="50"/>
+    <w:lsdException w:name="Grid Table 6 Colorful Accent 2" w:uiPriority="51"/>
+    <w:lsdException w:name="Grid Table 7 Colorful Accent 2" w:uiPriority="52"/>
+    <w:lsdException w:name="Grid Table 1 Light Accent 3" w:uiPriority="46"/>
+    <w:lsdException w:name="Grid Table 2 Accent 3" w:uiPriority="47"/>
+    <w:lsdException w:name="Grid Table 3 Accent 3" w:uiPriority="48"/>
+    <w:lsdException w:name="Grid Table 4 Accent 3" w:uiPriority="49"/>
+    <w:lsdException w:name="Grid Table 5 Dark Accent 3" w:uiPriority="50"/>
+    <w:lsdException w:name="Grid Table 6 Colorful Accent 3" w:uiPriority="51"/>
+    <w:lsdException w:name="Grid Table 7 Colorful Accent 3" w:uiPriority="52"/>
+    <w:lsdException w:name="Grid Table 1 Light Accent 4" w:uiPriority="46"/>
+    <w:lsdException w:name="Grid Table 2 Accent 4" w:uiPriority="47"/>
+    <w:lsdException w:name="Grid Table 3 Accent 4" w:uiPriority="48"/>
+    <w:lsdException w:name="Grid Table 4 Accent 4" w:uiPriority="49"/>
+    <w:lsdException w:name="Grid Table 5 Dark Accent 4" w:uiPriority="50"/>
+    <w:lsdException w:name="Grid Table 6 Colorful Accent 4" w:uiPriority="51"/>
+    <w:lsdException w:name="Grid Table 7 Colorful Accent 4" w:uiPriority="52"/>
+    <w:lsdException w:name="Grid Table 1 Light Accent 5" w:uiPriority="46"/>
+    <w:lsdException w:name="Grid Table 2 Accent 5" w:uiPriority="47"/>
+    <w:lsdException w:name="Grid Table 3 Accent 5" w:uiPriority="48"/>
+    <w:lsdException w:name="Grid Table 4 Accent 5" w:uiPriority="49"/>
+    <w:lsdException w:name="Grid Table 5 Dark Accent 5" w:uiPriority="50"/>
+    <w:lsdException w:name="Grid Table 6 Colorful Accent 5" w:uiPriority="51"/>
+    <w:lsdException w:name="Grid Table 7 Colorful Accent 5" w:uiPriority="52"/>
+    <w:lsdException w:name="Grid Table 1 Light Accent 6" w:uiPriority="46"/>
+    <w:lsdException w:name="Grid Table 2 Accent 6" w:uiPriority="47"/>
+    <w:lsdException w:name="Grid Table 3 Accent 6" w:uiPriority="48"/>
+    <w:lsdException w:name="Grid Table 4 Accent 6" w:uiPriority="49"/>
+    <w:lsdException w:name="Grid Table 5 Dark Accent 6" w:uiPriority="50"/>
+    <w:lsdException w:name="Grid Table 6 Colorful Accent 6" w:uiPriority="51"/>
+    <w:lsdException w:name="Grid Table 7 Colorful Accent 6" w:uiPriority="52"/>
+    <w:lsdException w:name="List Table 1 Light" w:uiPriority="46"/>
+    <w:lsdException w:name="List Table 2" w:uiPriority="47"/>
+    <w:lsdException w:name="List Table 3" w:uiPriority="48"/>
+    <w:lsdException w:name="List Table 4" w:uiPriority="49"/>
+    <w:lsdException w:name="List Table 5 Dark" w:uiPriority="50"/>
+    <w:lsdException w:name="List Table 6 Colorful" w:uiPriority="51"/>
+    <w:lsdException w:name="List Table 7 Colorful" w:uiPriority="52"/>
+    <w:lsdException w:name="List Table 1 Light Accent 1" w:uiPriority="46"/>
+    <w:lsdException w:name="List Table 2 Accent 1" w:uiPriority="47"/>
+    <w:lsdException w:name="List Table 3 Accent 1" w:uiPriority="48"/>
+    <w:lsdException w:name="List Table 4 Accent 1" w:uiPriority="49"/>
+    <w:lsdException w:name="List Table 5 Dark Accent 1" w:uiPriority="50"/>
+    <w:lsdException w:name="List Table 6 Colorful Accent 1" w:uiPriority="51"/>
+    <w:lsdException w:name="List Table 7 Colorful Accent 1" w:uiPriority="52"/>
+    <w:lsdException w:name="List Table 1 Light Accent 2" w:uiPriority="46"/>
+    <w:lsdException w:name="List Table 2 Accent 2" w:uiPriority="47"/>
+    <w:lsdException w:name="List Table 3 Accent 2" w:uiPriority="48"/>
+    <w:lsdException w:name="List Table 4 Accent 2" w:uiPriority="49"/>
+    <w:lsdException w:name="List Table 5 Dark Accent 2" w:uiPriority="50"/>
+    <w:lsdException w:name="List Table 6 Colorful Accent 2" w:uiPriority="51"/>
+    <w:lsdException w:name="List Table 7 Colorful Accent 2" w:uiPriority="52"/>
+    <w:lsdException w:name="List Table 1 Light Accent 3" w:uiPriority="46"/>
+    <w:lsdException w:name="List Table 2 Accent 3" w:uiPriority="47"/>
+    <w:lsdException w:name="List Table 3 Accent 3" w:uiPriority="48"/>
+    <w:lsdException w:name="List Table 4 Accent 3" w:uiPriority="49"/>
+    <w:lsdException w:name="List Table 5 Dark Accent 3" w:uiPriority="50"/>
+    <w:lsdException w:name="List Table 6 Colorful Accent 3" w:uiPriority="51"/>
+    <w:lsdException w:name="List Table 7 Colorful Accent 3" w:uiPriority="52"/>
+    <w:lsdException w:name="List Table 1 Light Accent 4" w:uiPriority="46"/>
+    <w:lsdException w:name="List Table 2 Accent 4" w:uiPriority="47"/>
+    <w:lsdException w:name="List Table 3 Accent 4" w:uiPriority="48"/>
+    <w:lsdException w:name="List Table 4 Accent 4" w:uiPriority="49"/>
+    <w:lsdException w:name="List Table 5 Dark Accent 4" w:uiPriority="50"/>
+    <w:lsdException w:name="List Table 6 Colorful Accent 4" w:uiPriority="51"/>
+    <w:lsdException w:name="List Table 7 Colorful Accent 4" w:uiPriority="52"/>
+    <w:lsdException w:name="List Table 1 Light Accent 5" w:uiPriority="46"/>
+    <w:lsdException w:name="List Table 2 Accent 5" w:uiPriority="47"/>
+    <w:lsdException w:name="List Table 3 Accent 5" w:uiPriority="48"/>
+    <w:lsdException w:name="List Table 4 Accent 5" w:uiPriority="49"/>
+    <w:lsdException w:name="List Table 5 Dark Accent 5" w:uiPriority="50"/>
+    <w:lsdException w:name="List Table 6 Colorful Accent 5" w:uiPriority="51"/>
+    <w:lsdException w:name="List Table 7 Colorful Accent 5" w:uiPriority="52"/>
+    <w:lsdException w:name="List Table 1 Light Accent 6" w:uiPriority="46"/>
+    <w:lsdException w:name="List Table 2 Accent 6" w:uiPriority="47"/>
+    <w:lsdException w:name="List Table 3 Accent 6" w:uiPriority="48"/>
+    <w:lsdException w:name="List Table 4 Accent 6" w:uiPriority="49"/>
+    <w:lsdException w:name="List Table 5 Dark Accent 6" w:uiPriority="50"/>
+    <w:lsdException w:name="List Table 6 Colorful Accent 6" w:uiPriority="51"/>
+    <w:lsdException w:name="List Table 7 Colorful Accent 6" w:uiPriority="52"/>
+    <w:lsdException w:name="Mention" w:semiHidden="1" w:unhideWhenUsed="1"/>
+    <w:lsdException w:name="Smart Hyperlink" w:semiHidden="1" w:unhideWhenUsed="1"/>
+    <w:lsdException w:name="Hashtag" w:semiHidden="1" w:unhideWhenUsed="1"/>
+    <w:lsdException w:name="Unresolved Mention" w:semiHidden="1" w:unhideWhenUsed="1"/>
+    <w:lsdException w:name="Smart Link" w:semiHidden="1" w:unhideWhenUsed="1"/>
   </w:latentStyles>
   <w:style w:type="paragraph" w:default="1" w:styleId="Normal">
     <w:name w:val="Normal"/>
@@ -7394,7 +7570,6 @@
     <w:uiPriority w:val="59"/>
     <w:rsid w:val="00173D83"/>
     <w:tblPr>
-      <w:tblInd w:w="0" w:type="dxa"/>
       <w:tblBorders>
         <w:top w:val="single" w:sz="4" w:space="0" w:color="auto"/>
         <w:left w:val="single" w:sz="4" w:space="0" w:color="auto"/>
@@ -7403,588 +7578,6 @@
         <w:insideH w:val="single" w:sz="4" w:space="0" w:color="auto"/>
         <w:insideV w:val="single" w:sz="4" w:space="0" w:color="auto"/>
       </w:tblBorders>
-      <w:tblCellMar>
-        <w:top w:w="0" w:type="dxa"/>
-        <w:left w:w="108" w:type="dxa"/>
-        <w:bottom w:w="0" w:type="dxa"/>
-        <w:right w:w="108" w:type="dxa"/>
-      </w:tblCellMar>
-    </w:tblPr>
-  </w:style>
-  <w:style w:type="paragraph" w:styleId="BodyText">
-    <w:name w:val="Body Text"/>
-    <w:basedOn w:val="Normal"/>
-    <w:link w:val="BodyTextChar"/>
-    <w:qFormat/>
-    <w:rsid w:val="0011723B"/>
-    <w:pPr>
-      <w:spacing w:before="240"/>
-    </w:pPr>
-    <w:rPr>
-      <w:rFonts w:cs="Arial"/>
-      <w:szCs w:val="20"/>
-      <w:lang w:val="en-AU"/>
-    </w:rPr>
-  </w:style>
-  <w:style w:type="character" w:customStyle="1" w:styleId="BodyTextChar">
-    <w:name w:val="Body Text Char"/>
-    <w:basedOn w:val="DefaultParagraphFont"/>
-    <w:link w:val="BodyText"/>
-    <w:rsid w:val="0011723B"/>
-    <w:rPr>
-      <w:rFonts w:ascii="Times New Roman" w:hAnsi="Times New Roman" w:cs="Arial"/>
-      <w:sz w:val="24"/>
-      <w:lang w:eastAsia="en-US"/>
-    </w:rPr>
-  </w:style>
-  <w:style w:type="character" w:styleId="SubtleEmphasis">
-    <w:name w:val="Subtle Emphasis"/>
-    <w:basedOn w:val="DefaultParagraphFont"/>
-    <w:uiPriority w:val="19"/>
-    <w:qFormat/>
-    <w:rsid w:val="001A4F19"/>
-    <w:rPr>
-      <w:i/>
-      <w:iCs/>
-      <w:color w:val="808080"/>
-    </w:rPr>
-  </w:style>
-  <w:style w:type="paragraph" w:customStyle="1" w:styleId="bullet">
-    <w:name w:val="bullet"/>
-    <w:basedOn w:val="Normal"/>
-    <w:rsid w:val="003A3D9E"/>
-    <w:pPr>
-      <w:numPr>
-        <w:numId w:val="2"/>
-      </w:numPr>
-      <w:spacing w:before="80" w:after="80"/>
-    </w:pPr>
-    <w:rPr>
-      <w:rFonts w:ascii="Century Gothic" w:hAnsi="Century Gothic" w:cs="Arial"/>
-      <w:spacing w:val="2"/>
-      <w:sz w:val="20"/>
-      <w:szCs w:val="20"/>
-    </w:rPr>
-  </w:style>
-  <w:style w:type="paragraph" w:customStyle="1" w:styleId="Default">
-    <w:name w:val="Default"/>
-    <w:rsid w:val="00E5588D"/>
-    <w:pPr>
-      <w:autoSpaceDE w:val="0"/>
-      <w:autoSpaceDN w:val="0"/>
-      <w:adjustRightInd w:val="0"/>
-    </w:pPr>
-    <w:rPr>
-      <w:rFonts w:ascii="Verdana" w:hAnsi="Verdana" w:cs="Verdana"/>
-      <w:color w:val="000000"/>
-      <w:sz w:val="24"/>
-      <w:szCs w:val="24"/>
-    </w:rPr>
-  </w:style>
-  <w:style w:type="paragraph" w:styleId="BlockText">
-    <w:name w:val="Block Text"/>
-    <w:basedOn w:val="Normal"/>
-    <w:rsid w:val="00D961C6"/>
-    <w:pPr>
-      <w:tabs>
-        <w:tab w:val="left" w:pos="2835"/>
-        <w:tab w:val="left" w:pos="4536"/>
-      </w:tabs>
-      <w:ind w:left="2835" w:right="-52" w:hanging="2835"/>
-    </w:pPr>
-    <w:rPr>
-      <w:szCs w:val="20"/>
-      <w:lang w:val="en-GB"/>
-    </w:rPr>
-  </w:style>
-  <w:style w:type="character" w:customStyle="1" w:styleId="Heading1Char">
-    <w:name w:val="Heading 1 Char"/>
-    <w:basedOn w:val="DefaultParagraphFont"/>
-    <w:link w:val="Heading1"/>
-    <w:rsid w:val="00771CB5"/>
-    <w:rPr>
-      <w:b/>
-      <w:bCs/>
-      <w:caps/>
-      <w:color w:val="FFFFFF"/>
-      <w:spacing w:val="15"/>
-      <w:sz w:val="22"/>
-      <w:szCs w:val="22"/>
-      <w:shd w:val="clear" w:color="auto" w:fill="4F81BD"/>
-      <w:lang w:val="en-AU" w:bidi="en-US"/>
-    </w:rPr>
-  </w:style>
-  <w:style w:type="character" w:customStyle="1" w:styleId="Heading2Char">
-    <w:name w:val="Heading 2 Char"/>
-    <w:basedOn w:val="DefaultParagraphFont"/>
-    <w:link w:val="Heading2"/>
-    <w:rsid w:val="00771CB5"/>
-    <w:rPr>
-      <w:b/>
-      <w:caps/>
-      <w:color w:val="4F81BD"/>
-      <w:spacing w:val="15"/>
-      <w:sz w:val="22"/>
-      <w:szCs w:val="22"/>
-      <w:lang w:val="en-AU" w:bidi="en-US"/>
-    </w:rPr>
-  </w:style>
-  <w:style w:type="character" w:customStyle="1" w:styleId="Heading3Char">
-    <w:name w:val="Heading 3 Char"/>
-    <w:basedOn w:val="DefaultParagraphFont"/>
-    <w:link w:val="Heading3"/>
-    <w:rsid w:val="00771CB5"/>
-    <w:rPr>
-      <w:b/>
-      <w:caps/>
-      <w:color w:val="4F81BD"/>
-      <w:spacing w:val="15"/>
-      <w:sz w:val="22"/>
-      <w:szCs w:val="22"/>
-      <w:lang w:val="en-AU" w:bidi="en-US"/>
-    </w:rPr>
-  </w:style>
-  <w:style w:type="paragraph" w:styleId="NoSpacing">
-    <w:name w:val="No Spacing"/>
-    <w:qFormat/>
-    <w:rsid w:val="00193E48"/>
-    <w:rPr>
-      <w:rFonts w:eastAsia="Calibri"/>
-      <w:sz w:val="22"/>
-      <w:szCs w:val="22"/>
-      <w:lang w:val="en-AU"/>
-    </w:rPr>
-  </w:style>
-  <w:style w:type="character" w:styleId="FollowedHyperlink">
-    <w:name w:val="FollowedHyperlink"/>
-    <w:basedOn w:val="DefaultParagraphFont"/>
-    <w:uiPriority w:val="99"/>
-    <w:semiHidden/>
-    <w:unhideWhenUsed/>
-    <w:rsid w:val="0064329B"/>
-    <w:rPr>
-      <w:color w:val="800080" w:themeColor="followedHyperlink"/>
-      <w:u w:val="single"/>
-    </w:rPr>
-  </w:style>
-</w:styles>
-</file>
-
-<file path=word/stylesWithEffects.xml><?xml version="1.0" encoding="utf-8"?>
-<w:styles xmlns:wpc="http://schemas.microsoft.com/office/word/2010/wordprocessingCanvas" xmlns:mo="http://schemas.microsoft.com/office/mac/office/2008/main" xmlns:mc="http://schemas.openxmlformats.org/markup-compatibility/2006" xmlns:mv="urn:schemas-microsoft-com:mac:vml" xmlns:o="urn:schemas-microsoft-com:office:office" xmlns:r="http://schemas.openxmlformats.org/officeDocument/2006/relationships" xmlns:m="http://schemas.openxmlformats.org/officeDocument/2006/math" xmlns:v="urn:schemas-microsoft-com:vml" xmlns:wp14="http://schemas.microsoft.com/office/word/2010/wordprocessingDrawing" xmlns:wp="http://schemas.openxmlformats.org/drawingml/2006/wordprocessingDrawing" xmlns:w10="urn:schemas-microsoft-com:office:word" xmlns:w="http://schemas.openxmlformats.org/wordprocessingml/2006/main" xmlns:w14="http://schemas.microsoft.com/office/word/2010/wordml" xmlns:wpg="http://schemas.microsoft.com/office/word/2010/wordprocessingGroup" xmlns:wpi="http://schemas.microsoft.com/office/word/2010/wordprocessingInk" xmlns:wne="http://schemas.microsoft.com/office/word/2006/wordml" xmlns:wps="http://schemas.microsoft.com/office/word/2010/wordprocessingShape" mc:Ignorable="w14 wp14">
-  <w:docDefaults>
-    <w:rPrDefault>
-      <w:rPr>
-        <w:rFonts w:ascii="Calibri" w:eastAsia="Times New Roman" w:hAnsi="Calibri" w:cs="Times New Roman"/>
-        <w:lang w:val="en-US" w:eastAsia="en-US" w:bidi="ar-SA"/>
-      </w:rPr>
-    </w:rPrDefault>
-    <w:pPrDefault/>
-  </w:docDefaults>
-  <w:latentStyles w:defLockedState="0" w:defUIPriority="99" w:defSemiHidden="1" w:defUnhideWhenUsed="1" w:defQFormat="0" w:count="276">
-    <w:lsdException w:name="Normal" w:semiHidden="0" w:uiPriority="0" w:unhideWhenUsed="0" w:qFormat="1"/>
-    <w:lsdException w:name="heading 1" w:semiHidden="0" w:uiPriority="0" w:unhideWhenUsed="0" w:qFormat="1"/>
-    <w:lsdException w:name="heading 2" w:uiPriority="0" w:qFormat="1"/>
-    <w:lsdException w:name="heading 3" w:uiPriority="0" w:qFormat="1"/>
-    <w:lsdException w:name="heading 4" w:uiPriority="9" w:qFormat="1"/>
-    <w:lsdException w:name="heading 5" w:uiPriority="9" w:qFormat="1"/>
-    <w:lsdException w:name="heading 6" w:uiPriority="9" w:qFormat="1"/>
-    <w:lsdException w:name="heading 7" w:uiPriority="9" w:qFormat="1"/>
-    <w:lsdException w:name="heading 8" w:uiPriority="9" w:qFormat="1"/>
-    <w:lsdException w:name="heading 9" w:uiPriority="9" w:qFormat="1"/>
-    <w:lsdException w:name="toc 1" w:uiPriority="39"/>
-    <w:lsdException w:name="toc 2" w:uiPriority="39"/>
-    <w:lsdException w:name="toc 3" w:uiPriority="39"/>
-    <w:lsdException w:name="toc 4" w:uiPriority="39"/>
-    <w:lsdException w:name="toc 5" w:uiPriority="39"/>
-    <w:lsdException w:name="toc 6" w:uiPriority="39"/>
-    <w:lsdException w:name="toc 7" w:uiPriority="39"/>
-    <w:lsdException w:name="toc 8" w:uiPriority="39"/>
-    <w:lsdException w:name="toc 9" w:uiPriority="39"/>
-    <w:lsdException w:name="caption" w:uiPriority="35" w:qFormat="1"/>
-    <w:lsdException w:name="Title" w:semiHidden="0" w:uiPriority="10" w:unhideWhenUsed="0" w:qFormat="1"/>
-    <w:lsdException w:name="Default Paragraph Font" w:uiPriority="1"/>
-    <w:lsdException w:name="Body Text" w:uiPriority="0" w:qFormat="1"/>
-    <w:lsdException w:name="Subtitle" w:semiHidden="0" w:uiPriority="11" w:unhideWhenUsed="0" w:qFormat="1"/>
-    <w:lsdException w:name="Block Text" w:uiPriority="0"/>
-    <w:lsdException w:name="Strong" w:semiHidden="0" w:uiPriority="22" w:unhideWhenUsed="0" w:qFormat="1"/>
-    <w:lsdException w:name="Emphasis" w:semiHidden="0" w:uiPriority="20" w:unhideWhenUsed="0" w:qFormat="1"/>
-    <w:lsdException w:name="Normal Table" w:semiHidden="0" w:unhideWhenUsed="0"/>
-    <w:lsdException w:name="Table Web 1" w:semiHidden="0" w:unhideWhenUsed="0"/>
-    <w:lsdException w:name="Table Grid" w:semiHidden="0" w:uiPriority="59" w:unhideWhenUsed="0"/>
-    <w:lsdException w:name="Note Level 1" w:semiHidden="0" w:unhideWhenUsed="0"/>
-    <w:lsdException w:name="Note Level 2" w:semiHidden="0" w:unhideWhenUsed="0"/>
-    <w:lsdException w:name="Note Level 3" w:semiHidden="0" w:unhideWhenUsed="0"/>
-    <w:lsdException w:name="Note Level 4" w:semiHidden="0" w:unhideWhenUsed="0"/>
-    <w:lsdException w:name="Note Level 5" w:semiHidden="0" w:unhideWhenUsed="0"/>
-    <w:lsdException w:name="Note Level 6" w:semiHidden="0" w:unhideWhenUsed="0"/>
-    <w:lsdException w:name="Note Level 7" w:semiHidden="0" w:unhideWhenUsed="0"/>
-    <w:lsdException w:name="Note Level 8" w:semiHidden="0" w:unhideWhenUsed="0"/>
-    <w:lsdException w:name="Note Level 9" w:semiHidden="0" w:unhideWhenUsed="0"/>
-    <w:lsdException w:name="Placeholder Text" w:unhideWhenUsed="0"/>
-    <w:lsdException w:name="No Spacing" w:semiHidden="0" w:uiPriority="0" w:unhideWhenUsed="0" w:qFormat="1"/>
-    <w:lsdException w:name="Light Shading" w:semiHidden="0" w:uiPriority="60" w:unhideWhenUsed="0"/>
-    <w:lsdException w:name="Light List" w:semiHidden="0" w:uiPriority="61" w:unhideWhenUsed="0"/>
-    <w:lsdException w:name="Light Grid" w:semiHidden="0" w:uiPriority="62" w:unhideWhenUsed="0"/>
-    <w:lsdException w:name="Medium Shading 1" w:semiHidden="0" w:uiPriority="63" w:unhideWhenUsed="0"/>
-    <w:lsdException w:name="Medium Shading 2" w:semiHidden="0" w:uiPriority="64" w:unhideWhenUsed="0"/>
-    <w:lsdException w:name="Medium List 1" w:semiHidden="0" w:uiPriority="65" w:unhideWhenUsed="0"/>
-    <w:lsdException w:name="Medium List 2" w:semiHidden="0" w:uiPriority="66" w:unhideWhenUsed="0"/>
-    <w:lsdException w:name="Medium Grid 1" w:semiHidden="0" w:uiPriority="67" w:unhideWhenUsed="0"/>
-    <w:lsdException w:name="Medium Grid 2" w:semiHidden="0" w:uiPriority="68" w:unhideWhenUsed="0"/>
-    <w:lsdException w:name="Medium Grid 3" w:semiHidden="0" w:uiPriority="69" w:unhideWhenUsed="0"/>
-    <w:lsdException w:name="Dark List" w:semiHidden="0" w:uiPriority="70" w:unhideWhenUsed="0"/>
-    <w:lsdException w:name="Colorful Shading" w:semiHidden="0" w:uiPriority="71" w:unhideWhenUsed="0"/>
-    <w:lsdException w:name="Colorful List" w:semiHidden="0" w:uiPriority="72" w:unhideWhenUsed="0"/>
-    <w:lsdException w:name="Colorful Grid" w:semiHidden="0" w:uiPriority="73" w:unhideWhenUsed="0"/>
-    <w:lsdException w:name="Light Shading Accent 1" w:semiHidden="0" w:uiPriority="60" w:unhideWhenUsed="0"/>
-    <w:lsdException w:name="Light List Accent 1" w:semiHidden="0" w:uiPriority="61" w:unhideWhenUsed="0"/>
-    <w:lsdException w:name="Light Grid Accent 1" w:semiHidden="0" w:uiPriority="62" w:unhideWhenUsed="0"/>
-    <w:lsdException w:name="Medium Shading 1 Accent 1" w:semiHidden="0" w:uiPriority="63" w:unhideWhenUsed="0"/>
-    <w:lsdException w:name="Medium Shading 2 Accent 1" w:semiHidden="0" w:uiPriority="64" w:unhideWhenUsed="0"/>
-    <w:lsdException w:name="Medium List 1 Accent 1" w:semiHidden="0" w:uiPriority="65" w:unhideWhenUsed="0"/>
-    <w:lsdException w:name="Revision" w:unhideWhenUsed="0"/>
-    <w:lsdException w:name="List Paragraph" w:semiHidden="0" w:uiPriority="34" w:unhideWhenUsed="0" w:qFormat="1"/>
-    <w:lsdException w:name="Quote" w:semiHidden="0" w:uiPriority="29" w:unhideWhenUsed="0" w:qFormat="1"/>
-    <w:lsdException w:name="Intense Quote" w:semiHidden="0" w:uiPriority="30" w:unhideWhenUsed="0" w:qFormat="1"/>
-    <w:lsdException w:name="Medium List 2 Accent 1" w:semiHidden="0" w:uiPriority="66" w:unhideWhenUsed="0"/>
-    <w:lsdException w:name="Medium Grid 1 Accent 1" w:semiHidden="0" w:uiPriority="67" w:unhideWhenUsed="0"/>
-    <w:lsdException w:name="Medium Grid 2 Accent 1" w:semiHidden="0" w:uiPriority="68" w:unhideWhenUsed="0"/>
-    <w:lsdException w:name="Medium Grid 3 Accent 1" w:semiHidden="0" w:uiPriority="69" w:unhideWhenUsed="0"/>
-    <w:lsdException w:name="Dark List Accent 1" w:semiHidden="0" w:uiPriority="70" w:unhideWhenUsed="0"/>
-    <w:lsdException w:name="Colorful Shading Accent 1" w:semiHidden="0" w:uiPriority="71" w:unhideWhenUsed="0"/>
-    <w:lsdException w:name="Colorful List Accent 1" w:semiHidden="0" w:uiPriority="72" w:unhideWhenUsed="0"/>
-    <w:lsdException w:name="Colorful Grid Accent 1" w:semiHidden="0" w:uiPriority="73" w:unhideWhenUsed="0"/>
-    <w:lsdException w:name="Light Shading Accent 2" w:semiHidden="0" w:uiPriority="60" w:unhideWhenUsed="0"/>
-    <w:lsdException w:name="Light List Accent 2" w:semiHidden="0" w:uiPriority="61" w:unhideWhenUsed="0"/>
-    <w:lsdException w:name="Light Grid Accent 2" w:semiHidden="0" w:uiPriority="62" w:unhideWhenUsed="0"/>
-    <w:lsdException w:name="Medium Shading 1 Accent 2" w:semiHidden="0" w:uiPriority="63" w:unhideWhenUsed="0"/>
-    <w:lsdException w:name="Medium Shading 2 Accent 2" w:semiHidden="0" w:uiPriority="64" w:unhideWhenUsed="0"/>
-    <w:lsdException w:name="Medium List 1 Accent 2" w:semiHidden="0" w:uiPriority="65" w:unhideWhenUsed="0"/>
-    <w:lsdException w:name="Medium List 2 Accent 2" w:semiHidden="0" w:uiPriority="66" w:unhideWhenUsed="0"/>
-    <w:lsdException w:name="Medium Grid 1 Accent 2" w:semiHidden="0" w:uiPriority="67" w:unhideWhenUsed="0"/>
-    <w:lsdException w:name="Medium Grid 2 Accent 2" w:semiHidden="0" w:uiPriority="68" w:unhideWhenUsed="0"/>
-    <w:lsdException w:name="Medium Grid 3 Accent 2" w:semiHidden="0" w:uiPriority="69" w:unhideWhenUsed="0"/>
-    <w:lsdException w:name="Dark List Accent 2" w:semiHidden="0" w:uiPriority="70" w:unhideWhenUsed="0"/>
-    <w:lsdException w:name="Colorful Shading Accent 2" w:semiHidden="0" w:uiPriority="71" w:unhideWhenUsed="0"/>
-    <w:lsdException w:name="Colorful List Accent 2" w:semiHidden="0" w:uiPriority="72" w:unhideWhenUsed="0"/>
-    <w:lsdException w:name="Colorful Grid Accent 2" w:semiHidden="0" w:uiPriority="73" w:unhideWhenUsed="0"/>
-    <w:lsdException w:name="Light Shading Accent 3" w:semiHidden="0" w:uiPriority="60" w:unhideWhenUsed="0"/>
-    <w:lsdException w:name="Light List Accent 3" w:semiHidden="0" w:uiPriority="61" w:unhideWhenUsed="0"/>
-    <w:lsdException w:name="Light Grid Accent 3" w:semiHidden="0" w:uiPriority="62" w:unhideWhenUsed="0"/>
-    <w:lsdException w:name="Medium Shading 1 Accent 3" w:semiHidden="0" w:uiPriority="63" w:unhideWhenUsed="0"/>
-    <w:lsdException w:name="Medium Shading 2 Accent 3" w:semiHidden="0" w:uiPriority="64" w:unhideWhenUsed="0"/>
-    <w:lsdException w:name="Medium List 1 Accent 3" w:semiHidden="0" w:uiPriority="65" w:unhideWhenUsed="0"/>
-    <w:lsdException w:name="Medium List 2 Accent 3" w:semiHidden="0" w:uiPriority="66" w:unhideWhenUsed="0"/>
-    <w:lsdException w:name="Medium Grid 1 Accent 3" w:semiHidden="0" w:uiPriority="67" w:unhideWhenUsed="0"/>
-    <w:lsdException w:name="Medium Grid 2 Accent 3" w:semiHidden="0" w:uiPriority="68" w:unhideWhenUsed="0"/>
-    <w:lsdException w:name="Medium Grid 3 Accent 3" w:semiHidden="0" w:uiPriority="69" w:unhideWhenUsed="0"/>
-    <w:lsdException w:name="Dark List Accent 3" w:semiHidden="0" w:uiPriority="70" w:unhideWhenUsed="0"/>
-    <w:lsdException w:name="Colorful Shading Accent 3" w:semiHidden="0" w:uiPriority="71" w:unhideWhenUsed="0"/>
-    <w:lsdException w:name="Colorful List Accent 3" w:semiHidden="0" w:uiPriority="72" w:unhideWhenUsed="0"/>
-    <w:lsdException w:name="Colorful Grid Accent 3" w:semiHidden="0" w:uiPriority="73" w:unhideWhenUsed="0"/>
-    <w:lsdException w:name="Light Shading Accent 4" w:semiHidden="0" w:uiPriority="60" w:unhideWhenUsed="0"/>
-    <w:lsdException w:name="Light List Accent 4" w:semiHidden="0" w:uiPriority="61" w:unhideWhenUsed="0"/>
-    <w:lsdException w:name="Light Grid Accent 4" w:semiHidden="0" w:uiPriority="62" w:unhideWhenUsed="0"/>
-    <w:lsdException w:name="Medium Shading 1 Accent 4" w:semiHidden="0" w:uiPriority="63" w:unhideWhenUsed="0"/>
-    <w:lsdException w:name="Medium Shading 2 Accent 4" w:semiHidden="0" w:uiPriority="64" w:unhideWhenUsed="0"/>
-    <w:lsdException w:name="Medium List 1 Accent 4" w:semiHidden="0" w:uiPriority="65" w:unhideWhenUsed="0"/>
-    <w:lsdException w:name="Medium List 2 Accent 4" w:semiHidden="0" w:uiPriority="66" w:unhideWhenUsed="0"/>
-    <w:lsdException w:name="Medium Grid 1 Accent 4" w:semiHidden="0" w:uiPriority="67" w:unhideWhenUsed="0"/>
-    <w:lsdException w:name="Medium Grid 2 Accent 4" w:semiHidden="0" w:uiPriority="68" w:unhideWhenUsed="0"/>
-    <w:lsdException w:name="Medium Grid 3 Accent 4" w:semiHidden="0" w:uiPriority="69" w:unhideWhenUsed="0"/>
-    <w:lsdException w:name="Dark List Accent 4" w:semiHidden="0" w:uiPriority="70" w:unhideWhenUsed="0"/>
-    <w:lsdException w:name="Colorful Shading Accent 4" w:semiHidden="0" w:uiPriority="71" w:unhideWhenUsed="0"/>
-    <w:lsdException w:name="Colorful List Accent 4" w:semiHidden="0" w:uiPriority="72" w:unhideWhenUsed="0"/>
-    <w:lsdException w:name="Colorful Grid Accent 4" w:semiHidden="0" w:uiPriority="73" w:unhideWhenUsed="0"/>
-    <w:lsdException w:name="Light Shading Accent 5" w:semiHidden="0" w:uiPriority="60" w:unhideWhenUsed="0"/>
-    <w:lsdException w:name="Light List Accent 5" w:semiHidden="0" w:uiPriority="61" w:unhideWhenUsed="0"/>
-    <w:lsdException w:name="Light Grid Accent 5" w:semiHidden="0" w:uiPriority="62" w:unhideWhenUsed="0"/>
-    <w:lsdException w:name="Medium Shading 1 Accent 5" w:semiHidden="0" w:uiPriority="63" w:unhideWhenUsed="0"/>
-    <w:lsdException w:name="Medium Shading 2 Accent 5" w:semiHidden="0" w:uiPriority="64" w:unhideWhenUsed="0"/>
-    <w:lsdException w:name="Medium List 1 Accent 5" w:semiHidden="0" w:uiPriority="65" w:unhideWhenUsed="0"/>
-    <w:lsdException w:name="Medium List 2 Accent 5" w:semiHidden="0" w:uiPriority="66" w:unhideWhenUsed="0"/>
-    <w:lsdException w:name="Medium Grid 1 Accent 5" w:semiHidden="0" w:uiPriority="67" w:unhideWhenUsed="0"/>
-    <w:lsdException w:name="Medium Grid 2 Accent 5" w:semiHidden="0" w:uiPriority="68" w:unhideWhenUsed="0"/>
-    <w:lsdException w:name="Medium Grid 3 Accent 5" w:semiHidden="0" w:uiPriority="69" w:unhideWhenUsed="0"/>
-    <w:lsdException w:name="Dark List Accent 5" w:semiHidden="0" w:uiPriority="70" w:unhideWhenUsed="0"/>
-    <w:lsdException w:name="Colorful Shading Accent 5" w:semiHidden="0" w:uiPriority="71" w:unhideWhenUsed="0"/>
-    <w:lsdException w:name="Colorful List Accent 5" w:semiHidden="0" w:uiPriority="72" w:unhideWhenUsed="0"/>
-    <w:lsdException w:name="Colorful Grid Accent 5" w:semiHidden="0" w:uiPriority="73" w:unhideWhenUsed="0"/>
-    <w:lsdException w:name="Light Shading Accent 6" w:semiHidden="0" w:uiPriority="60" w:unhideWhenUsed="0"/>
-    <w:lsdException w:name="Light List Accent 6" w:semiHidden="0" w:uiPriority="61" w:unhideWhenUsed="0"/>
-    <w:lsdException w:name="Light Grid Accent 6" w:semiHidden="0" w:uiPriority="62" w:unhideWhenUsed="0"/>
-    <w:lsdException w:name="Medium Shading 1 Accent 6" w:semiHidden="0" w:uiPriority="63" w:unhideWhenUsed="0"/>
-    <w:lsdException w:name="Medium Shading 2 Accent 6" w:semiHidden="0" w:uiPriority="64" w:unhideWhenUsed="0"/>
-    <w:lsdException w:name="Medium List 1 Accent 6" w:semiHidden="0" w:uiPriority="65" w:unhideWhenUsed="0"/>
-    <w:lsdException w:name="Medium List 2 Accent 6" w:semiHidden="0" w:uiPriority="66" w:unhideWhenUsed="0"/>
-    <w:lsdException w:name="Medium Grid 1 Accent 6" w:semiHidden="0" w:uiPriority="67" w:unhideWhenUsed="0"/>
-    <w:lsdException w:name="Medium Grid 2 Accent 6" w:semiHidden="0" w:uiPriority="68" w:unhideWhenUsed="0"/>
-    <w:lsdException w:name="Medium Grid 3 Accent 6" w:semiHidden="0" w:uiPriority="69" w:unhideWhenUsed="0"/>
-    <w:lsdException w:name="Dark List Accent 6" w:semiHidden="0" w:uiPriority="70" w:unhideWhenUsed="0"/>
-    <w:lsdException w:name="Colorful Shading Accent 6" w:semiHidden="0" w:uiPriority="71" w:unhideWhenUsed="0"/>
-    <w:lsdException w:name="Colorful List Accent 6" w:semiHidden="0" w:uiPriority="72" w:unhideWhenUsed="0"/>
-    <w:lsdException w:name="Colorful Grid Accent 6" w:semiHidden="0" w:uiPriority="73" w:unhideWhenUsed="0"/>
-    <w:lsdException w:name="Subtle Emphasis" w:semiHidden="0" w:uiPriority="19" w:unhideWhenUsed="0" w:qFormat="1"/>
-    <w:lsdException w:name="Intense Emphasis" w:semiHidden="0" w:uiPriority="21" w:unhideWhenUsed="0" w:qFormat="1"/>
-    <w:lsdException w:name="Subtle Reference" w:semiHidden="0" w:uiPriority="31" w:unhideWhenUsed="0" w:qFormat="1"/>
-    <w:lsdException w:name="Intense Reference" w:semiHidden="0" w:uiPriority="32" w:unhideWhenUsed="0" w:qFormat="1"/>
-    <w:lsdException w:name="Book Title" w:semiHidden="0" w:uiPriority="33" w:unhideWhenUsed="0" w:qFormat="1"/>
-    <w:lsdException w:name="Bibliography" w:uiPriority="37"/>
-    <w:lsdException w:name="TOC Heading" w:uiPriority="39" w:qFormat="1"/>
-  </w:latentStyles>
-  <w:style w:type="paragraph" w:default="1" w:styleId="Normal">
-    <w:name w:val="Normal"/>
-    <w:qFormat/>
-    <w:rsid w:val="00556224"/>
-    <w:rPr>
-      <w:rFonts w:ascii="Times New Roman" w:hAnsi="Times New Roman"/>
-      <w:sz w:val="24"/>
-      <w:szCs w:val="24"/>
-    </w:rPr>
-  </w:style>
-  <w:style w:type="paragraph" w:styleId="Heading1">
-    <w:name w:val="heading 1"/>
-    <w:basedOn w:val="Normal"/>
-    <w:next w:val="Normal"/>
-    <w:link w:val="Heading1Char"/>
-    <w:qFormat/>
-    <w:rsid w:val="00771CB5"/>
-    <w:pPr>
-      <w:keepNext/>
-      <w:pageBreakBefore/>
-      <w:numPr>
-        <w:numId w:val="24"/>
-      </w:numPr>
-      <w:pBdr>
-        <w:top w:val="single" w:sz="24" w:space="1" w:color="4F81BD"/>
-        <w:left w:val="single" w:sz="24" w:space="4" w:color="4F81BD"/>
-        <w:bottom w:val="single" w:sz="24" w:space="1" w:color="4F81BD"/>
-        <w:right w:val="single" w:sz="24" w:space="4" w:color="4F81BD"/>
-      </w:pBdr>
-      <w:shd w:val="clear" w:color="auto" w:fill="4F81BD"/>
-      <w:ind w:left="0" w:firstLine="0"/>
-      <w:outlineLvl w:val="0"/>
-    </w:pPr>
-    <w:rPr>
-      <w:rFonts w:ascii="Calibri" w:hAnsi="Calibri"/>
-      <w:b/>
-      <w:bCs/>
-      <w:caps/>
-      <w:color w:val="FFFFFF"/>
-      <w:spacing w:val="15"/>
-      <w:sz w:val="22"/>
-      <w:szCs w:val="22"/>
-      <w:lang w:val="en-AU" w:bidi="en-US"/>
-    </w:rPr>
-  </w:style>
-  <w:style w:type="paragraph" w:styleId="Heading2">
-    <w:name w:val="heading 2"/>
-    <w:basedOn w:val="Normal"/>
-    <w:next w:val="Normal"/>
-    <w:link w:val="Heading2Char"/>
-    <w:qFormat/>
-    <w:rsid w:val="00771CB5"/>
-    <w:pPr>
-      <w:numPr>
-        <w:ilvl w:val="1"/>
-        <w:numId w:val="24"/>
-      </w:numPr>
-      <w:pBdr>
-        <w:bottom w:val="single" w:sz="18" w:space="1" w:color="4F81BD"/>
-      </w:pBdr>
-      <w:spacing w:before="120"/>
-      <w:outlineLvl w:val="1"/>
-    </w:pPr>
-    <w:rPr>
-      <w:rFonts w:ascii="Calibri" w:hAnsi="Calibri"/>
-      <w:b/>
-      <w:caps/>
-      <w:color w:val="4F81BD"/>
-      <w:spacing w:val="15"/>
-      <w:sz w:val="22"/>
-      <w:szCs w:val="22"/>
-      <w:lang w:val="en-AU" w:bidi="en-US"/>
-    </w:rPr>
-  </w:style>
-  <w:style w:type="paragraph" w:styleId="Heading3">
-    <w:name w:val="heading 3"/>
-    <w:basedOn w:val="Normal"/>
-    <w:next w:val="Normal"/>
-    <w:link w:val="Heading3Char"/>
-    <w:qFormat/>
-    <w:rsid w:val="00771CB5"/>
-    <w:pPr>
-      <w:numPr>
-        <w:ilvl w:val="2"/>
-        <w:numId w:val="24"/>
-      </w:numPr>
-      <w:pBdr>
-        <w:bottom w:val="single" w:sz="6" w:space="1" w:color="4F81BD"/>
-      </w:pBdr>
-      <w:spacing w:before="300" w:after="120"/>
-      <w:outlineLvl w:val="2"/>
-    </w:pPr>
-    <w:rPr>
-      <w:rFonts w:ascii="Calibri" w:hAnsi="Calibri"/>
-      <w:b/>
-      <w:caps/>
-      <w:color w:val="4F81BD"/>
-      <w:spacing w:val="15"/>
-      <w:sz w:val="22"/>
-      <w:szCs w:val="22"/>
-      <w:lang w:val="en-AU" w:bidi="en-US"/>
-    </w:rPr>
-  </w:style>
-  <w:style w:type="character" w:default="1" w:styleId="DefaultParagraphFont">
-    <w:name w:val="Default Paragraph Font"/>
-    <w:uiPriority w:val="1"/>
-    <w:semiHidden/>
-    <w:unhideWhenUsed/>
-  </w:style>
-  <w:style w:type="table" w:default="1" w:styleId="TableNormal">
-    <w:name w:val="Normal Table"/>
-    <w:uiPriority w:val="99"/>
-    <w:semiHidden/>
-    <w:unhideWhenUsed/>
-    <w:tblPr>
-      <w:tblInd w:w="0" w:type="dxa"/>
-      <w:tblCellMar>
-        <w:top w:w="0" w:type="dxa"/>
-        <w:left w:w="108" w:type="dxa"/>
-        <w:bottom w:w="0" w:type="dxa"/>
-        <w:right w:w="108" w:type="dxa"/>
-      </w:tblCellMar>
-    </w:tblPr>
-  </w:style>
-  <w:style w:type="numbering" w:default="1" w:styleId="NoList">
-    <w:name w:val="No List"/>
-    <w:uiPriority w:val="99"/>
-    <w:semiHidden/>
-    <w:unhideWhenUsed/>
-  </w:style>
-  <w:style w:type="paragraph" w:styleId="Header">
-    <w:name w:val="header"/>
-    <w:basedOn w:val="Normal"/>
-    <w:link w:val="HeaderChar"/>
-    <w:uiPriority w:val="99"/>
-    <w:rsid w:val="00387820"/>
-    <w:pPr>
-      <w:tabs>
-        <w:tab w:val="center" w:pos="4320"/>
-        <w:tab w:val="right" w:pos="8640"/>
-      </w:tabs>
-    </w:pPr>
-  </w:style>
-  <w:style w:type="character" w:customStyle="1" w:styleId="HeaderChar">
-    <w:name w:val="Header Char"/>
-    <w:basedOn w:val="DefaultParagraphFont"/>
-    <w:link w:val="Header"/>
-    <w:uiPriority w:val="99"/>
-    <w:rsid w:val="00556224"/>
-    <w:rPr>
-      <w:rFonts w:ascii="Times New Roman" w:hAnsi="Times New Roman" w:cs="Times New Roman"/>
-      <w:sz w:val="24"/>
-      <w:szCs w:val="24"/>
-      <w:lang w:val="en-US" w:eastAsia="en-US"/>
-    </w:rPr>
-  </w:style>
-  <w:style w:type="paragraph" w:styleId="Footer">
-    <w:name w:val="footer"/>
-    <w:basedOn w:val="Normal"/>
-    <w:link w:val="FooterChar"/>
-    <w:uiPriority w:val="99"/>
-    <w:rsid w:val="00387820"/>
-    <w:pPr>
-      <w:tabs>
-        <w:tab w:val="center" w:pos="4320"/>
-        <w:tab w:val="right" w:pos="8640"/>
-      </w:tabs>
-    </w:pPr>
-  </w:style>
-  <w:style w:type="character" w:customStyle="1" w:styleId="FooterChar">
-    <w:name w:val="Footer Char"/>
-    <w:basedOn w:val="DefaultParagraphFont"/>
-    <w:link w:val="Footer"/>
-    <w:uiPriority w:val="99"/>
-    <w:rsid w:val="00556224"/>
-    <w:rPr>
-      <w:rFonts w:ascii="Times New Roman" w:hAnsi="Times New Roman" w:cs="Times New Roman"/>
-      <w:sz w:val="24"/>
-      <w:szCs w:val="24"/>
-      <w:lang w:val="en-US" w:eastAsia="en-US"/>
-    </w:rPr>
-  </w:style>
-  <w:style w:type="character" w:styleId="Hyperlink">
-    <w:name w:val="Hyperlink"/>
-    <w:basedOn w:val="DefaultParagraphFont"/>
-    <w:uiPriority w:val="99"/>
-    <w:rsid w:val="00387820"/>
-    <w:rPr>
-      <w:color w:val="0000FF"/>
-      <w:u w:val="single"/>
-    </w:rPr>
-  </w:style>
-  <w:style w:type="paragraph" w:styleId="ListParagraph">
-    <w:name w:val="List Paragraph"/>
-    <w:basedOn w:val="Normal"/>
-    <w:uiPriority w:val="34"/>
-    <w:qFormat/>
-    <w:rsid w:val="00363D04"/>
-    <w:pPr>
-      <w:ind w:left="720"/>
-      <w:contextualSpacing/>
-    </w:pPr>
-  </w:style>
-  <w:style w:type="paragraph" w:styleId="BalloonText">
-    <w:name w:val="Balloon Text"/>
-    <w:basedOn w:val="Normal"/>
-    <w:link w:val="BalloonTextChar"/>
-    <w:uiPriority w:val="99"/>
-    <w:semiHidden/>
-    <w:unhideWhenUsed/>
-    <w:rsid w:val="00DA0362"/>
-    <w:rPr>
-      <w:rFonts w:ascii="Tahoma" w:hAnsi="Tahoma" w:cs="Tahoma"/>
-      <w:sz w:val="16"/>
-      <w:szCs w:val="16"/>
-    </w:rPr>
-  </w:style>
-  <w:style w:type="character" w:customStyle="1" w:styleId="BalloonTextChar">
-    <w:name w:val="Balloon Text Char"/>
-    <w:basedOn w:val="DefaultParagraphFont"/>
-    <w:link w:val="BalloonText"/>
-    <w:uiPriority w:val="99"/>
-    <w:semiHidden/>
-    <w:rsid w:val="00DA0362"/>
-    <w:rPr>
-      <w:rFonts w:ascii="Tahoma" w:hAnsi="Tahoma" w:cs="Tahoma"/>
-      <w:sz w:val="16"/>
-      <w:szCs w:val="16"/>
-      <w:lang w:val="en-US" w:eastAsia="en-US"/>
-    </w:rPr>
-  </w:style>
-  <w:style w:type="table" w:styleId="TableGrid">
-    <w:name w:val="Table Grid"/>
-    <w:basedOn w:val="TableNormal"/>
-    <w:uiPriority w:val="59"/>
-    <w:rsid w:val="00173D83"/>
-    <w:tblPr>
-      <w:tblInd w:w="0" w:type="dxa"/>
-      <w:tblBorders>
-        <w:top w:val="single" w:sz="4" w:space="0" w:color="auto"/>
-        <w:left w:val="single" w:sz="4" w:space="0" w:color="auto"/>
-        <w:bottom w:val="single" w:sz="4" w:space="0" w:color="auto"/>
-        <w:right w:val="single" w:sz="4" w:space="0" w:color="auto"/>
-        <w:insideH w:val="single" w:sz="4" w:space="0" w:color="auto"/>
-        <w:insideV w:val="single" w:sz="4" w:space="0" w:color="auto"/>
-      </w:tblBorders>
-      <w:tblCellMar>
-        <w:top w:w="0" w:type="dxa"/>
-        <w:left w:w="108" w:type="dxa"/>
-        <w:bottom w:w="0" w:type="dxa"/>
-        <w:right w:w="108" w:type="dxa"/>
-      </w:tblCellMar>
     </w:tblPr>
   </w:style>
   <w:style w:type="paragraph" w:styleId="BodyText">

</xml_diff>